<commit_message>
feedback incorperation in new docx
</commit_message>
<xml_diff>
--- a/documents/shawn_pitch_GD.docx
+++ b/documents/shawn_pitch_GD.docx
@@ -179,14 +179,7 @@
             <w:rFonts w:ascii="Helvetica" w:hAnsi="Helvetica" w:cstheme="minorHAnsi"/>
             <w:lang w:val="en-GB"/>
           </w:rPr>
-          <w:t>he diversity and composition of plant communities</w:t>
-        </w:r>
-        <w:r>
-          <w:rPr>
-            <w:rFonts w:ascii="Helvetica" w:hAnsi="Helvetica" w:cstheme="minorHAnsi"/>
-            <w:lang w:val="en-GB"/>
-          </w:rPr>
-          <w:t xml:space="preserve"> </w:t>
+          <w:t xml:space="preserve">he diversity and composition of plant communities </w:t>
         </w:r>
       </w:ins>
       <w:commentRangeEnd w:id="2"/>
@@ -1034,7 +1027,15 @@
           <w:rFonts w:ascii="Helvetica" w:hAnsi="Helvetica" w:cstheme="minorHAnsi"/>
           <w:lang w:val="en-GB"/>
         </w:rPr>
-        <w:t xml:space="preserve">as a proxy for spatial heterogeneity within an ecosystem. Thus, spectral </w:t>
+        <w:t xml:space="preserve">as a proxy for spatial heterogeneity within an ecosystem. Thus, spectral diversity is an expression of the vegetation functional and biodiversity, and </w:t>
+      </w:r>
+      <w:commentRangeStart w:id="51"/>
+      <w:r>
+        <w:rPr>
+          <w:rFonts w:ascii="Helvetica" w:hAnsi="Helvetica" w:cstheme="minorHAnsi"/>
+          <w:lang w:val="en-GB"/>
+        </w:rPr>
+        <w:t xml:space="preserve">can be used as </w:t>
       </w:r>
       <w:r>
         <w:rPr>
@@ -1042,15 +1043,7 @@
           <w:lang w:val="en-GB"/>
         </w:rPr>
         <w:lastRenderedPageBreak/>
-        <w:t xml:space="preserve">diversity is an expression of the vegetation functional and biodiversity, and </w:t>
-      </w:r>
-      <w:commentRangeStart w:id="51"/>
-      <w:r>
-        <w:rPr>
-          <w:rFonts w:ascii="Helvetica" w:hAnsi="Helvetica" w:cstheme="minorHAnsi"/>
-          <w:lang w:val="en-GB"/>
-        </w:rPr>
-        <w:t xml:space="preserve">can be used as diversity metric </w:t>
+        <w:t xml:space="preserve">diversity metric </w:t>
       </w:r>
       <w:commentRangeEnd w:id="51"/>
       <w:r>
@@ -1085,23 +1078,7 @@
           <w:rFonts w:ascii="Helvetica" w:hAnsi="Helvetica" w:cstheme="minorHAnsi"/>
           <w:lang w:val="en-GB"/>
         </w:rPr>
-        <w:t xml:space="preserve">(Wang and </w:t>
-      </w:r>
-      <w:proofErr w:type="spellStart"/>
-      <w:r>
-        <w:rPr>
-          <w:rFonts w:ascii="Helvetica" w:hAnsi="Helvetica" w:cstheme="minorHAnsi"/>
-          <w:lang w:val="en-GB"/>
-        </w:rPr>
-        <w:t>Gamon</w:t>
-      </w:r>
-      <w:proofErr w:type="spellEnd"/>
-      <w:r>
-        <w:rPr>
-          <w:rFonts w:ascii="Helvetica" w:hAnsi="Helvetica" w:cstheme="minorHAnsi"/>
-          <w:lang w:val="en-GB"/>
-        </w:rPr>
-        <w:t>, 2019)</w:t>
+        <w:t>(Wang and Gamon, 2019)</w:t>
       </w:r>
       <w:r>
         <w:rPr>
@@ -2121,15 +2098,7 @@
           <w:rFonts w:ascii="Helvetica" w:eastAsiaTheme="minorHAnsi" w:hAnsi="Helvetica" w:cstheme="minorHAnsi"/>
           <w:lang w:val="en-GB" w:eastAsia="en-US"/>
         </w:rPr>
-        <w:t xml:space="preserve">of the relationship between spectral signature and biodiversity. If sufficiently large, even considering </w:t>
-      </w:r>
-      <w:r>
-        <w:rPr>
-          <w:rFonts w:ascii="Helvetica" w:eastAsiaTheme="minorHAnsi" w:hAnsi="Helvetica" w:cstheme="minorHAnsi"/>
-          <w:lang w:val="en-GB" w:eastAsia="en-US"/>
-        </w:rPr>
-        <w:lastRenderedPageBreak/>
-        <w:t xml:space="preserve">diminished resolution and the inclusion of increased environmental variation, the relationship could hold true. </w:t>
+        <w:t xml:space="preserve">of the relationship between spectral signature and biodiversity. If sufficiently large, even considering diminished resolution and the inclusion of increased environmental variation, the relationship could hold true. </w:t>
       </w:r>
     </w:p>
     <w:p>
@@ -2296,23 +2265,7 @@
           <w:rFonts w:ascii="Helvetica" w:hAnsi="Helvetica" w:cstheme="minorHAnsi"/>
           <w:lang w:val="en-GB"/>
         </w:rPr>
-        <w:t xml:space="preserve">(Wang and </w:t>
-      </w:r>
-      <w:proofErr w:type="spellStart"/>
-      <w:r>
-        <w:rPr>
-          <w:rFonts w:ascii="Helvetica" w:hAnsi="Helvetica" w:cstheme="minorHAnsi"/>
-          <w:lang w:val="en-GB"/>
-        </w:rPr>
-        <w:t>Gamon</w:t>
-      </w:r>
-      <w:proofErr w:type="spellEnd"/>
-      <w:r>
-        <w:rPr>
-          <w:rFonts w:ascii="Helvetica" w:hAnsi="Helvetica" w:cstheme="minorHAnsi"/>
-          <w:lang w:val="en-GB"/>
-        </w:rPr>
-        <w:t xml:space="preserve"> 2019</w:t>
+        <w:t>(Wang and Gamon 2019</w:t>
       </w:r>
       <w:r>
         <w:rPr>
@@ -2349,21 +2302,12 @@
         </w:rPr>
         <w:fldChar w:fldCharType="separate"/>
       </w:r>
-      <w:proofErr w:type="spellStart"/>
-      <w:r>
-        <w:rPr>
-          <w:rFonts w:ascii="Helvetica" w:hAnsi="Helvetica" w:cstheme="minorHAnsi"/>
-          <w:lang w:val="en-GB"/>
-        </w:rPr>
-        <w:t>Laliberté</w:t>
-      </w:r>
-      <w:proofErr w:type="spellEnd"/>
-      <w:r>
-        <w:rPr>
-          <w:rFonts w:ascii="Helvetica" w:hAnsi="Helvetica" w:cstheme="minorHAnsi"/>
-          <w:lang w:val="en-GB"/>
-        </w:rPr>
-        <w:t xml:space="preserve"> et al., 2019</w:t>
+      <w:r>
+        <w:rPr>
+          <w:rFonts w:ascii="Helvetica" w:hAnsi="Helvetica" w:cstheme="minorHAnsi"/>
+          <w:lang w:val="en-GB"/>
+        </w:rPr>
+        <w:t>Laliberté et al., 2019</w:t>
       </w:r>
       <w:r>
         <w:rPr>
@@ -2405,23 +2349,7 @@
           <w:rFonts w:ascii="Helvetica" w:hAnsi="Helvetica" w:cstheme="minorHAnsi"/>
           <w:lang w:val="en-GB"/>
         </w:rPr>
-        <w:t>(</w:t>
-      </w:r>
-      <w:proofErr w:type="spellStart"/>
-      <w:r>
-        <w:rPr>
-          <w:rFonts w:ascii="Helvetica" w:hAnsi="Helvetica" w:cstheme="minorHAnsi"/>
-          <w:lang w:val="en-GB"/>
-        </w:rPr>
-        <w:t>Rocchini</w:t>
-      </w:r>
-      <w:proofErr w:type="spellEnd"/>
-      <w:r>
-        <w:rPr>
-          <w:rFonts w:ascii="Helvetica" w:hAnsi="Helvetica" w:cstheme="minorHAnsi"/>
-          <w:lang w:val="en-GB"/>
-        </w:rPr>
-        <w:t xml:space="preserve"> et al., 2010)</w:t>
+        <w:t>(Rocchini et al., 2010)</w:t>
       </w:r>
       <w:r>
         <w:rPr>
@@ -2770,7 +2698,7 @@
           <w:szCs w:val="20"/>
           <w:lang w:val="en-GB"/>
         </w:rPr>
-        <w:t> and μ(</w:t>
+        <w:t> </w:t>
       </w:r>
       <w:proofErr w:type="spellStart"/>
       <w:r>
@@ -2782,7 +2710,7 @@
           <w:szCs w:val="20"/>
           <w:lang w:val="en-GB"/>
         </w:rPr>
-        <w:t>ρλ</w:t>
+        <w:t>and</w:t>
       </w:r>
       <w:proofErr w:type="spellEnd"/>
       <w:r>
@@ -2794,8 +2722,9 @@
           <w:szCs w:val="20"/>
           <w:lang w:val="en-GB"/>
         </w:rPr>
-        <w:t xml:space="preserve">) indicate the standard deviation and mean value of reflectance at wavelength λ across all the pixels in one plot, respectively.“ </w:t>
-      </w:r>
+        <w:t xml:space="preserve"> μ(</w:t>
+      </w:r>
+      <w:proofErr w:type="spellStart"/>
       <w:r>
         <w:rPr>
           <w:rFonts w:ascii="Helvetica" w:hAnsi="Helvetica" w:cstheme="minorHAnsi"/>
@@ -2805,8 +2734,9 @@
           <w:szCs w:val="20"/>
           <w:lang w:val="en-GB"/>
         </w:rPr>
-        <w:fldChar w:fldCharType="begin"/>
-      </w:r>
+        <w:t>ρλ</w:t>
+      </w:r>
+      <w:proofErr w:type="spellEnd"/>
       <w:r>
         <w:rPr>
           <w:rFonts w:ascii="Helvetica" w:hAnsi="Helvetica" w:cstheme="minorHAnsi"/>
@@ -2816,7 +2746,7 @@
           <w:szCs w:val="20"/>
           <w:lang w:val="en-GB"/>
         </w:rPr>
-        <w:instrText xml:space="preserve"> ADDIN ZOTERO_ITEM CSL_CITATION {"citationID":"DUHVWgOm","properties":{"formattedCitation":"(Wang et al., 2018)","plainCitation":"(Wang et al., 2018)","noteIndex":0},"citationItems":[{"id":410,"uris":["http://zotero.org/users/local/8RirLiuI/items/PFHUP97H"],"uri":["http://zotero.org/users/local/8RirLiuI/items/PFHUP97H"],"itemData":{"id":410,"type":"article-journal","title":"The spatial sensitivity of the spectral diversity-biodiversity relationship: an experimental test in a prairie grassland","container-title":"Ecological Applications","page":"541-556","volume":"28","issue":"2","source":"DOI.org (Crossref)","DOI":"10.1002/eap.1669","ISSN":"10510761","title-short":"The spatial sensitivity of the spectral diversity-biodiversity relationship","journalAbbreviation":"Ecol Appl","language":"en","author":[{"family":"Wang","given":"Ran"},{"family":"Gamon","given":"John A."},{"family":"Cavender-Bares","given":"Jeannine"},{"family":"Townsend","given":"Philip A."},{"family":"Zygielbaum","given":"Arthur I."}],"issued":{"date-parts":[["2018",3]]}}}],"schema":"https://github.com/citation-style-language/schema/raw/master/csl-citation.json"} </w:instrText>
+        <w:t xml:space="preserve">) indicate the standard deviation and mean value of reflectance at wavelength λ across all the pixels in one plot, respectively.“ </w:t>
       </w:r>
       <w:r>
         <w:rPr>
@@ -2827,7 +2757,7 @@
           <w:szCs w:val="20"/>
           <w:lang w:val="en-GB"/>
         </w:rPr>
-        <w:fldChar w:fldCharType="separate"/>
+        <w:fldChar w:fldCharType="begin"/>
       </w:r>
       <w:r>
         <w:rPr>
@@ -2838,7 +2768,7 @@
           <w:szCs w:val="20"/>
           <w:lang w:val="en-GB"/>
         </w:rPr>
-        <w:t>(Wang et al., 2018)</w:t>
+        <w:instrText xml:space="preserve"> ADDIN ZOTERO_ITEM CSL_CITATION {"citationID":"DUHVWgOm","properties":{"formattedCitation":"(Wang et al., 2018)","plainCitation":"(Wang et al., 2018)","noteIndex":0},"citationItems":[{"id":410,"uris":["http://zotero.org/users/local/8RirLiuI/items/PFHUP97H"],"uri":["http://zotero.org/users/local/8RirLiuI/items/PFHUP97H"],"itemData":{"id":410,"type":"article-journal","title":"The spatial sensitivity of the spectral diversity-biodiversity relationship: an experimental test in a prairie grassland","container-title":"Ecological Applications","page":"541-556","volume":"28","issue":"2","source":"DOI.org (Crossref)","DOI":"10.1002/eap.1669","ISSN":"10510761","title-short":"The spatial sensitivity of the spectral diversity-biodiversity relationship","journalAbbreviation":"Ecol Appl","language":"en","author":[{"family":"Wang","given":"Ran"},{"family":"Gamon","given":"John A."},{"family":"Cavender-Bares","given":"Jeannine"},{"family":"Townsend","given":"Philip A."},{"family":"Zygielbaum","given":"Arthur I."}],"issued":{"date-parts":[["2018",3]]}}}],"schema":"https://github.com/citation-style-language/schema/raw/master/csl-citation.json"} </w:instrText>
       </w:r>
       <w:r>
         <w:rPr>
@@ -2849,6 +2779,28 @@
           <w:szCs w:val="20"/>
           <w:lang w:val="en-GB"/>
         </w:rPr>
+        <w:fldChar w:fldCharType="separate"/>
+      </w:r>
+      <w:r>
+        <w:rPr>
+          <w:rFonts w:ascii="Helvetica" w:hAnsi="Helvetica" w:cstheme="minorHAnsi"/>
+          <w:i/>
+          <w:iCs/>
+          <w:sz w:val="20"/>
+          <w:szCs w:val="20"/>
+          <w:lang w:val="en-GB"/>
+        </w:rPr>
+        <w:t>(Wang et al., 2018)</w:t>
+      </w:r>
+      <w:r>
+        <w:rPr>
+          <w:rFonts w:ascii="Helvetica" w:hAnsi="Helvetica" w:cstheme="minorHAnsi"/>
+          <w:i/>
+          <w:iCs/>
+          <w:sz w:val="20"/>
+          <w:szCs w:val="20"/>
+          <w:lang w:val="en-GB"/>
+        </w:rPr>
         <w:fldChar w:fldCharType="end"/>
       </w:r>
     </w:p>
@@ -2953,23 +2905,7 @@
           <w:rFonts w:ascii="Helvetica" w:hAnsi="Helvetica" w:cstheme="minorHAnsi"/>
           <w:lang w:val="en-GB"/>
         </w:rPr>
-        <w:t>(</w:t>
-      </w:r>
-      <w:proofErr w:type="spellStart"/>
-      <w:r>
-        <w:rPr>
-          <w:rFonts w:ascii="Helvetica" w:hAnsi="Helvetica" w:cstheme="minorHAnsi"/>
-          <w:lang w:val="en-GB"/>
-        </w:rPr>
-        <w:t>Rocchini</w:t>
-      </w:r>
-      <w:proofErr w:type="spellEnd"/>
-      <w:r>
-        <w:rPr>
-          <w:rFonts w:ascii="Helvetica" w:hAnsi="Helvetica" w:cstheme="minorHAnsi"/>
-          <w:lang w:val="en-GB"/>
-        </w:rPr>
-        <w:t xml:space="preserve"> et al., 2010)</w:t>
+        <w:t>(Rocchini et al., 2010)</w:t>
       </w:r>
       <w:r>
         <w:rPr>
@@ -3216,7 +3152,6 @@
           <w:bdr w:val="none" w:sz="0" w:space="0" w:color="auto" w:frame="1"/>
           <w:lang w:val="en-GB"/>
         </w:rPr>
-        <w:lastRenderedPageBreak/>
         <w:t>How hyperspectral signatures relate to species, </w:t>
       </w:r>
       <w:r>
@@ -3236,7 +3171,17 @@
           <w:bdr w:val="none" w:sz="0" w:space="0" w:color="auto" w:frame="1"/>
           <w:lang w:val="en-GB"/>
         </w:rPr>
-        <w:t xml:space="preserve"> canopy cover, and percent bare ground will be primarily answered with plot level data. Initially, biodiversity indices will be as basic measurements of richness &amp; evenness. </w:t>
+        <w:t xml:space="preserve"> canopy cover, and percent bare ground will be primarily answered with plot level data. </w:t>
+      </w:r>
+      <w:r>
+        <w:rPr>
+          <w:rFonts w:ascii="Helvetica" w:hAnsi="Helvetica" w:cstheme="minorHAnsi"/>
+          <w:color w:val="201F1E"/>
+          <w:bdr w:val="none" w:sz="0" w:space="0" w:color="auto" w:frame="1"/>
+          <w:lang w:val="en-GB"/>
+        </w:rPr>
+        <w:lastRenderedPageBreak/>
+        <w:t xml:space="preserve">Initially, biodiversity indices will be as basic measurements of richness &amp; evenness. </w:t>
       </w:r>
       <w:commentRangeStart w:id="84"/>
       <w:ins w:id="85" w:author="DASKALOVA Gergana Nikolaeva" w:date="2019-12-16T14:18:00Z">
@@ -5002,8 +4947,17 @@
         <w:jc w:val="both"/>
         <w:rPr>
           <w:rFonts w:ascii="Helvetica" w:hAnsi="Helvetica" w:cstheme="minorHAnsi"/>
+          <w:i/>
+          <w:iCs/>
           <w:color w:val="FF0000"/>
           <w:lang w:val="en-GB"/>
+          <w:rPrChange w:id="103" w:author="SCHNEIDEREIT Shawn" w:date="2020-01-12T15:14:00Z">
+            <w:rPr>
+              <w:rFonts w:ascii="Helvetica" w:hAnsi="Helvetica" w:cstheme="minorHAnsi"/>
+              <w:color w:val="FF0000"/>
+              <w:lang w:val="en-GB"/>
+            </w:rPr>
+          </w:rPrChange>
         </w:rPr>
       </w:pPr>
       <w:r>
@@ -5014,7 +4968,7 @@
         <w:tab/>
         <w:t xml:space="preserve">This study can be used to guide further efforts of using remotely sensed data to </w:t>
       </w:r>
-      <w:commentRangeStart w:id="103"/>
+      <w:commentRangeStart w:id="104"/>
       <w:r>
         <w:rPr>
           <w:rFonts w:ascii="Helvetica" w:hAnsi="Helvetica" w:cstheme="minorHAnsi"/>
@@ -5022,98 +4976,400 @@
         </w:rPr>
         <w:t>assess biodiversity</w:t>
       </w:r>
-      <w:commentRangeEnd w:id="103"/>
+      <w:commentRangeEnd w:id="104"/>
       <w:r>
         <w:rPr>
           <w:rStyle w:val="CommentReference"/>
         </w:rPr>
-        <w:commentReference w:id="103"/>
-      </w:r>
-      <w:r>
-        <w:rPr>
-          <w:rFonts w:ascii="Helvetica" w:hAnsi="Helvetica" w:cstheme="minorHAnsi"/>
-          <w:lang w:val="en-GB"/>
-        </w:rPr>
-        <w:t xml:space="preserve">. (Hopefully) a model of how hyperspectral diversity relates to biodiversity, </w:t>
-      </w:r>
-      <w:commentRangeStart w:id="104"/>
-      <w:r>
-        <w:rPr>
-          <w:rFonts w:ascii="Helvetica" w:hAnsi="Helvetica" w:cstheme="minorHAnsi"/>
-          <w:lang w:val="en-GB"/>
-        </w:rPr>
-        <w:t xml:space="preserve">is presented </w:t>
-      </w:r>
-      <w:commentRangeEnd w:id="104"/>
+        <w:commentReference w:id="104"/>
+      </w:r>
+      <w:r>
+        <w:rPr>
+          <w:rFonts w:ascii="Helvetica" w:hAnsi="Helvetica" w:cstheme="minorHAnsi"/>
+          <w:lang w:val="en-GB"/>
+        </w:rPr>
+        <w:t xml:space="preserve">. (Hopefully) a model </w:t>
+      </w:r>
+      <w:ins w:id="105" w:author="SCHNEIDEREIT Shawn" w:date="2020-01-12T15:06:00Z">
+        <w:r>
+          <w:rPr>
+            <w:rFonts w:ascii="Helvetica" w:hAnsi="Helvetica" w:cstheme="minorHAnsi"/>
+            <w:lang w:val="en-GB"/>
+          </w:rPr>
+          <w:t xml:space="preserve">is </w:t>
+        </w:r>
+        <w:r>
+          <w:rPr>
+            <w:rFonts w:ascii="Helvetica" w:hAnsi="Helvetica" w:cstheme="minorHAnsi"/>
+            <w:lang w:val="en-GB"/>
+          </w:rPr>
+          <w:t>d</w:t>
+        </w:r>
+      </w:ins>
+      <w:ins w:id="106" w:author="SCHNEIDEREIT Shawn" w:date="2020-01-12T15:07:00Z">
+        <w:r>
+          <w:rPr>
+            <w:rFonts w:ascii="Helvetica" w:hAnsi="Helvetica" w:cstheme="minorHAnsi"/>
+            <w:lang w:val="en-GB"/>
+          </w:rPr>
+          <w:t>eveloped</w:t>
+        </w:r>
+      </w:ins>
+      <w:ins w:id="107" w:author="SCHNEIDEREIT Shawn" w:date="2020-01-12T15:06:00Z">
+        <w:r>
+          <w:rPr>
+            <w:rFonts w:ascii="Helvetica" w:hAnsi="Helvetica" w:cstheme="minorHAnsi"/>
+            <w:lang w:val="en-GB"/>
+          </w:rPr>
+          <w:t xml:space="preserve"> </w:t>
+        </w:r>
+      </w:ins>
+      <w:r>
+        <w:rPr>
+          <w:rFonts w:ascii="Helvetica" w:hAnsi="Helvetica" w:cstheme="minorHAnsi"/>
+          <w:lang w:val="en-GB"/>
+        </w:rPr>
+        <w:t xml:space="preserve">of how hyperspectral diversity relates to </w:t>
+      </w:r>
+      <w:proofErr w:type="spellStart"/>
+      <w:r>
+        <w:rPr>
+          <w:rFonts w:ascii="Helvetica" w:hAnsi="Helvetica" w:cstheme="minorHAnsi"/>
+          <w:lang w:val="en-GB"/>
+        </w:rPr>
+        <w:t>biodiversity,</w:t>
+      </w:r>
+      <w:del w:id="108" w:author="SCHNEIDEREIT Shawn" w:date="2020-01-12T15:07:00Z">
+        <w:r>
+          <w:rPr>
+            <w:rFonts w:ascii="Helvetica" w:hAnsi="Helvetica" w:cstheme="minorHAnsi"/>
+            <w:lang w:val="en-GB"/>
+          </w:rPr>
+          <w:delText xml:space="preserve"> </w:delText>
+        </w:r>
+        <w:commentRangeStart w:id="109"/>
+        <w:r>
+          <w:rPr>
+            <w:rFonts w:ascii="Helvetica" w:hAnsi="Helvetica" w:cstheme="minorHAnsi"/>
+            <w:lang w:val="en-GB"/>
+          </w:rPr>
+          <w:delText xml:space="preserve">is presented </w:delText>
+        </w:r>
+        <w:commentRangeEnd w:id="109"/>
+        <w:r>
+          <w:rPr>
+            <w:rStyle w:val="CommentReference"/>
+          </w:rPr>
+          <w:commentReference w:id="109"/>
+        </w:r>
+      </w:del>
+      <w:r>
+        <w:rPr>
+          <w:rFonts w:ascii="Helvetica" w:hAnsi="Helvetica" w:cstheme="minorHAnsi"/>
+          <w:lang w:val="en-GB"/>
+        </w:rPr>
+        <w:t>and</w:t>
+      </w:r>
+      <w:proofErr w:type="spellEnd"/>
+      <w:r>
+        <w:rPr>
+          <w:rFonts w:ascii="Helvetica" w:hAnsi="Helvetica" w:cstheme="minorHAnsi"/>
+          <w:lang w:val="en-GB"/>
+        </w:rPr>
+        <w:t xml:space="preserve"> how abiotic factors impact spectral signatures and the associated biodiversity estimates</w:t>
+      </w:r>
+      <w:r>
+        <w:rPr>
+          <w:rFonts w:ascii="Helvetica" w:hAnsi="Helvetica" w:cstheme="minorHAnsi"/>
+          <w:i/>
+          <w:iCs/>
+          <w:lang w:val="en-GB"/>
+          <w:rPrChange w:id="110" w:author="SCHNEIDEREIT Shawn" w:date="2020-01-12T15:14:00Z">
+            <w:rPr>
+              <w:rFonts w:ascii="Helvetica" w:hAnsi="Helvetica" w:cstheme="minorHAnsi"/>
+              <w:lang w:val="en-GB"/>
+            </w:rPr>
+          </w:rPrChange>
+        </w:rPr>
+        <w:t>.</w:t>
+      </w:r>
+      <w:ins w:id="111" w:author="SCHNEIDEREIT Shawn" w:date="2020-01-12T15:10:00Z">
+        <w:r>
+          <w:rPr>
+            <w:rFonts w:ascii="Helvetica" w:hAnsi="Helvetica" w:cstheme="minorHAnsi"/>
+            <w:i/>
+            <w:iCs/>
+            <w:lang w:val="en-GB"/>
+            <w:rPrChange w:id="112" w:author="SCHNEIDEREIT Shawn" w:date="2020-01-12T15:14:00Z">
+              <w:rPr>
+                <w:rFonts w:ascii="Helvetica" w:hAnsi="Helvetica" w:cstheme="minorHAnsi"/>
+                <w:lang w:val="en-GB"/>
+              </w:rPr>
+            </w:rPrChange>
+          </w:rPr>
+          <w:t xml:space="preserve"> It is </w:t>
+        </w:r>
+      </w:ins>
+      <w:ins w:id="113" w:author="SCHNEIDEREIT Shawn" w:date="2020-01-12T15:12:00Z">
+        <w:r>
+          <w:rPr>
+            <w:rFonts w:ascii="Helvetica" w:hAnsi="Helvetica" w:cstheme="minorHAnsi"/>
+            <w:i/>
+            <w:iCs/>
+            <w:lang w:val="en-GB"/>
+            <w:rPrChange w:id="114" w:author="SCHNEIDEREIT Shawn" w:date="2020-01-12T15:14:00Z">
+              <w:rPr>
+                <w:rFonts w:ascii="Helvetica" w:hAnsi="Helvetica" w:cstheme="minorHAnsi"/>
+                <w:lang w:val="en-GB"/>
+              </w:rPr>
+            </w:rPrChange>
+          </w:rPr>
+          <w:t xml:space="preserve">intended that the presented </w:t>
+        </w:r>
+      </w:ins>
+      <w:proofErr w:type="spellStart"/>
+      <w:ins w:id="115" w:author="SCHNEIDEREIT Shawn" w:date="2020-01-12T15:13:00Z">
+        <w:r>
+          <w:rPr>
+            <w:rFonts w:ascii="Helvetica" w:hAnsi="Helvetica" w:cstheme="minorHAnsi"/>
+            <w:i/>
+            <w:iCs/>
+            <w:lang w:val="en-GB"/>
+            <w:rPrChange w:id="116" w:author="SCHNEIDEREIT Shawn" w:date="2020-01-12T15:14:00Z">
+              <w:rPr>
+                <w:rFonts w:ascii="Helvetica" w:hAnsi="Helvetica" w:cstheme="minorHAnsi"/>
+                <w:lang w:val="en-GB"/>
+              </w:rPr>
+            </w:rPrChange>
+          </w:rPr>
+          <w:t>methidology</w:t>
+        </w:r>
+      </w:ins>
+      <w:proofErr w:type="spellEnd"/>
+      <w:ins w:id="117" w:author="SCHNEIDEREIT Shawn" w:date="2020-01-12T15:12:00Z">
+        <w:r>
+          <w:rPr>
+            <w:rFonts w:ascii="Helvetica" w:hAnsi="Helvetica" w:cstheme="minorHAnsi"/>
+            <w:i/>
+            <w:iCs/>
+            <w:lang w:val="en-GB"/>
+            <w:rPrChange w:id="118" w:author="SCHNEIDEREIT Shawn" w:date="2020-01-12T15:14:00Z">
+              <w:rPr>
+                <w:rFonts w:ascii="Helvetica" w:hAnsi="Helvetica" w:cstheme="minorHAnsi"/>
+                <w:lang w:val="en-GB"/>
+              </w:rPr>
+            </w:rPrChange>
+          </w:rPr>
+          <w:t xml:space="preserve"> and </w:t>
+        </w:r>
+        <w:r>
+          <w:rPr>
+            <w:rFonts w:ascii="Helvetica" w:hAnsi="Helvetica" w:cstheme="minorHAnsi"/>
+            <w:i/>
+            <w:iCs/>
+            <w:lang w:val="en-GB"/>
+            <w:rPrChange w:id="119" w:author="SCHNEIDEREIT Shawn" w:date="2020-01-12T15:14:00Z">
+              <w:rPr>
+                <w:rFonts w:ascii="Helvetica" w:hAnsi="Helvetica" w:cstheme="minorHAnsi"/>
+                <w:lang w:val="en-GB"/>
+              </w:rPr>
+            </w:rPrChange>
+          </w:rPr>
+          <w:lastRenderedPageBreak/>
+          <w:t>results</w:t>
+        </w:r>
+      </w:ins>
+      <w:del w:id="120" w:author="SCHNEIDEREIT Shawn" w:date="2020-01-12T15:10:00Z">
+        <w:r>
+          <w:rPr>
+            <w:rFonts w:ascii="Helvetica" w:hAnsi="Helvetica" w:cstheme="minorHAnsi"/>
+            <w:i/>
+            <w:iCs/>
+            <w:lang w:val="en-GB"/>
+            <w:rPrChange w:id="121" w:author="SCHNEIDEREIT Shawn" w:date="2020-01-12T15:14:00Z">
+              <w:rPr>
+                <w:rFonts w:ascii="Helvetica" w:hAnsi="Helvetica" w:cstheme="minorHAnsi"/>
+                <w:lang w:val="en-GB"/>
+              </w:rPr>
+            </w:rPrChange>
+          </w:rPr>
+          <w:delText xml:space="preserve"> </w:delText>
+        </w:r>
+        <w:commentRangeStart w:id="122"/>
+        <w:r>
+          <w:rPr>
+            <w:rFonts w:ascii="Helvetica" w:hAnsi="Helvetica" w:cstheme="minorHAnsi"/>
+            <w:i/>
+            <w:iCs/>
+            <w:lang w:val="en-GB"/>
+            <w:rPrChange w:id="123" w:author="SCHNEIDEREIT Shawn" w:date="2020-01-12T15:14:00Z">
+              <w:rPr>
+                <w:rFonts w:ascii="Helvetica" w:hAnsi="Helvetica" w:cstheme="minorHAnsi"/>
+                <w:lang w:val="en-GB"/>
+              </w:rPr>
+            </w:rPrChange>
+          </w:rPr>
+          <w:delText xml:space="preserve">The presented results </w:delText>
+        </w:r>
+        <w:commentRangeEnd w:id="122"/>
+        <w:r>
+          <w:rPr>
+            <w:rStyle w:val="CommentReference"/>
+            <w:i/>
+            <w:iCs/>
+            <w:rPrChange w:id="124" w:author="SCHNEIDEREIT Shawn" w:date="2020-01-12T15:14:00Z">
+              <w:rPr>
+                <w:rStyle w:val="CommentReference"/>
+              </w:rPr>
+            </w:rPrChange>
+          </w:rPr>
+          <w:commentReference w:id="122"/>
+        </w:r>
+        <w:r>
+          <w:rPr>
+            <w:rFonts w:ascii="Helvetica" w:hAnsi="Helvetica" w:cstheme="minorHAnsi"/>
+            <w:i/>
+            <w:iCs/>
+            <w:lang w:val="en-GB"/>
+            <w:rPrChange w:id="125" w:author="SCHNEIDEREIT Shawn" w:date="2020-01-12T15:14:00Z">
+              <w:rPr>
+                <w:rFonts w:ascii="Helvetica" w:hAnsi="Helvetica" w:cstheme="minorHAnsi"/>
+                <w:lang w:val="en-GB"/>
+              </w:rPr>
+            </w:rPrChange>
+          </w:rPr>
+          <w:delText>aim</w:delText>
+        </w:r>
+      </w:del>
+      <w:del w:id="126" w:author="SCHNEIDEREIT Shawn" w:date="2020-01-12T15:12:00Z">
+        <w:r>
+          <w:rPr>
+            <w:rFonts w:ascii="Helvetica" w:hAnsi="Helvetica" w:cstheme="minorHAnsi"/>
+            <w:i/>
+            <w:iCs/>
+            <w:lang w:val="en-GB"/>
+            <w:rPrChange w:id="127" w:author="SCHNEIDEREIT Shawn" w:date="2020-01-12T15:14:00Z">
+              <w:rPr>
+                <w:rFonts w:ascii="Helvetica" w:hAnsi="Helvetica" w:cstheme="minorHAnsi"/>
+                <w:lang w:val="en-GB"/>
+              </w:rPr>
+            </w:rPrChange>
+          </w:rPr>
+          <w:delText xml:space="preserve"> to</w:delText>
+        </w:r>
+      </w:del>
+      <w:r>
+        <w:rPr>
+          <w:rFonts w:ascii="Helvetica" w:hAnsi="Helvetica" w:cstheme="minorHAnsi"/>
+          <w:i/>
+          <w:iCs/>
+          <w:lang w:val="en-GB"/>
+          <w:rPrChange w:id="128" w:author="SCHNEIDEREIT Shawn" w:date="2020-01-12T15:14:00Z">
+            <w:rPr>
+              <w:rFonts w:ascii="Helvetica" w:hAnsi="Helvetica" w:cstheme="minorHAnsi"/>
+              <w:lang w:val="en-GB"/>
+            </w:rPr>
+          </w:rPrChange>
+        </w:rPr>
+        <w:t xml:space="preserve"> aid the developing of the </w:t>
+      </w:r>
+      <w:del w:id="129" w:author="SCHNEIDEREIT Shawn" w:date="2020-01-12T15:12:00Z">
+        <w:r>
+          <w:rPr>
+            <w:rFonts w:ascii="Helvetica" w:hAnsi="Helvetica" w:cstheme="minorHAnsi"/>
+            <w:i/>
+            <w:iCs/>
+            <w:lang w:val="en-GB"/>
+            <w:rPrChange w:id="130" w:author="SCHNEIDEREIT Shawn" w:date="2020-01-12T15:14:00Z">
+              <w:rPr>
+                <w:rFonts w:ascii="Helvetica" w:hAnsi="Helvetica" w:cstheme="minorHAnsi"/>
+                <w:lang w:val="en-GB"/>
+              </w:rPr>
+            </w:rPrChange>
+          </w:rPr>
+          <w:delText xml:space="preserve"> </w:delText>
+        </w:r>
+      </w:del>
+      <w:r>
+        <w:rPr>
+          <w:rFonts w:ascii="Helvetica" w:hAnsi="Helvetica" w:cstheme="minorHAnsi"/>
+          <w:i/>
+          <w:iCs/>
+          <w:lang w:val="en-GB"/>
+          <w:rPrChange w:id="131" w:author="SCHNEIDEREIT Shawn" w:date="2020-01-12T15:14:00Z">
+            <w:rPr>
+              <w:rFonts w:ascii="Helvetica" w:hAnsi="Helvetica" w:cstheme="minorHAnsi"/>
+              <w:lang w:val="en-GB"/>
+            </w:rPr>
+          </w:rPrChange>
+        </w:rPr>
+        <w:t xml:space="preserve">methods and infrastructure required for the effective scaling assessing biodiversity remotely. </w:t>
+      </w:r>
+      <w:commentRangeStart w:id="132"/>
+      <w:commentRangeEnd w:id="132"/>
       <w:r>
         <w:rPr>
           <w:rStyle w:val="CommentReference"/>
-        </w:rPr>
-        <w:commentReference w:id="104"/>
-      </w:r>
-      <w:r>
-        <w:rPr>
-          <w:rFonts w:ascii="Helvetica" w:hAnsi="Helvetica" w:cstheme="minorHAnsi"/>
-          <w:lang w:val="en-GB"/>
-        </w:rPr>
-        <w:t xml:space="preserve">and how abiotic factors impact spectral signatures and the </w:t>
-      </w:r>
-      <w:r>
-        <w:rPr>
-          <w:rFonts w:ascii="Helvetica" w:hAnsi="Helvetica" w:cstheme="minorHAnsi"/>
-          <w:lang w:val="en-GB"/>
-        </w:rPr>
-        <w:lastRenderedPageBreak/>
-        <w:t xml:space="preserve">associated biodiversity estimates. </w:t>
-      </w:r>
-      <w:commentRangeStart w:id="105"/>
-      <w:r>
-        <w:rPr>
-          <w:rFonts w:ascii="Helvetica" w:hAnsi="Helvetica" w:cstheme="minorHAnsi"/>
-          <w:lang w:val="en-GB"/>
-        </w:rPr>
-        <w:t xml:space="preserve">The presented results </w:t>
-      </w:r>
-      <w:commentRangeEnd w:id="105"/>
-      <w:r>
-        <w:rPr>
-          <w:rStyle w:val="CommentReference"/>
-        </w:rPr>
-        <w:commentReference w:id="105"/>
-      </w:r>
-      <w:r>
-        <w:rPr>
-          <w:rFonts w:ascii="Helvetica" w:hAnsi="Helvetica" w:cstheme="minorHAnsi"/>
-          <w:lang w:val="en-GB"/>
-        </w:rPr>
-        <w:t>aim to aid the developing of the  methods and in</w:t>
-      </w:r>
-      <w:bookmarkStart w:id="106" w:name="_GoBack"/>
-      <w:bookmarkEnd w:id="106"/>
-      <w:r>
-        <w:rPr>
-          <w:rFonts w:ascii="Helvetica" w:hAnsi="Helvetica" w:cstheme="minorHAnsi"/>
-          <w:lang w:val="en-GB"/>
-        </w:rPr>
-        <w:t xml:space="preserve">frastructure required for the effective scaling assessing biodiversity remotely. </w:t>
-      </w:r>
-      <w:commentRangeStart w:id="107"/>
-      <w:commentRangeEnd w:id="107"/>
-      <w:r>
-        <w:rPr>
-          <w:rStyle w:val="CommentReference"/>
-        </w:rPr>
-        <w:commentReference w:id="107"/>
-      </w:r>
+          <w:i/>
+          <w:iCs/>
+          <w:rPrChange w:id="133" w:author="SCHNEIDEREIT Shawn" w:date="2020-01-12T15:14:00Z">
+            <w:rPr>
+              <w:rStyle w:val="CommentReference"/>
+            </w:rPr>
+          </w:rPrChange>
+        </w:rPr>
+        <w:commentReference w:id="132"/>
+      </w:r>
+      <w:ins w:id="134" w:author="SCHNEIDEREIT Shawn" w:date="2020-01-12T15:14:00Z">
+        <w:r>
+          <w:rPr>
+            <w:rFonts w:ascii="Helvetica" w:hAnsi="Helvetica" w:cstheme="minorHAnsi"/>
+            <w:i/>
+            <w:iCs/>
+            <w:lang w:val="en-GB"/>
+          </w:rPr>
+          <w:t xml:space="preserve">(probably remove last </w:t>
+        </w:r>
+        <w:proofErr w:type="spellStart"/>
+        <w:r>
+          <w:rPr>
+            <w:rFonts w:ascii="Helvetica" w:hAnsi="Helvetica" w:cstheme="minorHAnsi"/>
+            <w:i/>
+            <w:iCs/>
+            <w:lang w:val="en-GB"/>
+          </w:rPr>
+          <w:t>sentince</w:t>
+        </w:r>
+        <w:proofErr w:type="spellEnd"/>
+        <w:r>
+          <w:rPr>
+            <w:rFonts w:ascii="Helvetica" w:hAnsi="Helvetica" w:cstheme="minorHAnsi"/>
+            <w:i/>
+            <w:iCs/>
+            <w:lang w:val="en-GB"/>
+          </w:rPr>
+          <w:t>?</w:t>
+        </w:r>
+      </w:ins>
     </w:p>
     <w:p>
       <w:pPr>
         <w:jc w:val="both"/>
         <w:rPr>
           <w:rFonts w:ascii="Helvetica" w:hAnsi="Helvetica"/>
-          <w:lang w:val="en-GB"/>
-        </w:rPr>
-      </w:pPr>
+          <w:i/>
+          <w:iCs/>
+          <w:lang w:val="en-GB"/>
+          <w:rPrChange w:id="135" w:author="SCHNEIDEREIT Shawn" w:date="2020-01-12T15:14:00Z">
+            <w:rPr>
+              <w:rFonts w:ascii="Helvetica" w:hAnsi="Helvetica"/>
+              <w:lang w:val="en-GB"/>
+            </w:rPr>
+          </w:rPrChange>
+        </w:rPr>
+      </w:pPr>
+      <w:bookmarkStart w:id="136" w:name="_GoBack"/>
+      <w:bookmarkEnd w:id="136"/>
     </w:p>
     <w:sectPr>
       <w:footerReference w:type="default" r:id="rId16"/>
@@ -5501,6 +5757,9 @@
     <w:p>
       <w:pPr>
         <w:pStyle w:val="CommentText"/>
+        <w:rPr>
+          <w:lang w:val="en-US"/>
+        </w:rPr>
       </w:pPr>
       <w:r>
         <w:rPr>
@@ -5516,6 +5775,9 @@
         <w:t>Four sentences into the paragraph, I am still not totally sure exactly what this is about. This is good content, but it’s not exactly “hook” content. The last two sentences in your paragraph are more like a hook, so perhaps you can flip things around a bit, and I have suggested some sentences/phrases at the bottom you can play with, I just quickly wrote what came to my mind as some options, you can probably come up with something better!</w:t>
       </w:r>
       <w:r>
+        <w:rPr>
+          <w:lang w:val="en-US"/>
+        </w:rPr>
         <w:t xml:space="preserve"> </w:t>
       </w:r>
     </w:p>
@@ -5524,6 +5786,9 @@
     <w:p>
       <w:pPr>
         <w:pStyle w:val="CommentText"/>
+        <w:rPr>
+          <w:lang w:val="en-US"/>
+        </w:rPr>
       </w:pPr>
       <w:r>
         <w:rPr>
@@ -5532,95 +5797,10 @@
         <w:annotationRef/>
       </w:r>
       <w:r>
-        <w:t xml:space="preserve">This </w:t>
-      </w:r>
-      <w:proofErr w:type="spellStart"/>
-      <w:r>
-        <w:t>is</w:t>
-      </w:r>
-      <w:proofErr w:type="spellEnd"/>
-      <w:r>
-        <w:t xml:space="preserve"> </w:t>
-      </w:r>
-      <w:proofErr w:type="spellStart"/>
-      <w:r>
-        <w:t>good</w:t>
-      </w:r>
-      <w:proofErr w:type="spellEnd"/>
-      <w:r>
-        <w:t xml:space="preserve"> </w:t>
-      </w:r>
-      <w:proofErr w:type="spellStart"/>
-      <w:r>
-        <w:t>content</w:t>
-      </w:r>
-      <w:proofErr w:type="spellEnd"/>
-      <w:r>
-        <w:t xml:space="preserve">! </w:t>
-      </w:r>
-      <w:proofErr w:type="spellStart"/>
-      <w:r>
-        <w:t>You</w:t>
-      </w:r>
-      <w:proofErr w:type="spellEnd"/>
-      <w:r>
-        <w:t xml:space="preserve"> </w:t>
-      </w:r>
-      <w:proofErr w:type="spellStart"/>
-      <w:r>
-        <w:t>could</w:t>
-      </w:r>
-      <w:proofErr w:type="spellEnd"/>
-      <w:r>
-        <w:t xml:space="preserve"> also </w:t>
-      </w:r>
-      <w:proofErr w:type="spellStart"/>
-      <w:r>
-        <w:t>clarify</w:t>
-      </w:r>
-      <w:proofErr w:type="spellEnd"/>
-      <w:r>
-        <w:t xml:space="preserve"> </w:t>
-      </w:r>
-      <w:proofErr w:type="spellStart"/>
-      <w:r>
-        <w:t>what</w:t>
-      </w:r>
-      <w:proofErr w:type="spellEnd"/>
-      <w:r>
-        <w:t xml:space="preserve"> </w:t>
-      </w:r>
-      <w:proofErr w:type="spellStart"/>
-      <w:r>
-        <w:t>you</w:t>
-      </w:r>
-      <w:proofErr w:type="spellEnd"/>
-      <w:r>
-        <w:t xml:space="preserve"> </w:t>
-      </w:r>
-      <w:proofErr w:type="spellStart"/>
-      <w:r>
-        <w:t>mean</w:t>
-      </w:r>
-      <w:proofErr w:type="spellEnd"/>
-      <w:r>
-        <w:t xml:space="preserve"> </w:t>
-      </w:r>
-      <w:proofErr w:type="spellStart"/>
-      <w:r>
-        <w:t>by</w:t>
-      </w:r>
-      <w:proofErr w:type="spellEnd"/>
-      <w:r>
-        <w:t xml:space="preserve"> </w:t>
-      </w:r>
-      <w:proofErr w:type="spellStart"/>
-      <w:r>
-        <w:t>scalable</w:t>
-      </w:r>
-      <w:proofErr w:type="spellEnd"/>
-      <w:r>
-        <w:t>.</w:t>
+        <w:rPr>
+          <w:lang w:val="en-US"/>
+        </w:rPr>
+        <w:t>This is good content! You could also clarify what you mean by scalable.</w:t>
       </w:r>
     </w:p>
   </w:comment>
@@ -5760,6 +5940,9 @@
     <w:p>
       <w:pPr>
         <w:pStyle w:val="CommentText"/>
+        <w:rPr>
+          <w:lang w:val="en-US"/>
+        </w:rPr>
       </w:pPr>
       <w:r>
         <w:rPr>
@@ -5768,95 +5951,10 @@
         <w:annotationRef/>
       </w:r>
       <w:r>
-        <w:t xml:space="preserve">This </w:t>
-      </w:r>
-      <w:proofErr w:type="spellStart"/>
-      <w:r>
-        <w:t>is</w:t>
-      </w:r>
-      <w:proofErr w:type="spellEnd"/>
-      <w:r>
-        <w:t xml:space="preserve"> </w:t>
-      </w:r>
-      <w:proofErr w:type="spellStart"/>
-      <w:r>
-        <w:t>good</w:t>
-      </w:r>
-      <w:proofErr w:type="spellEnd"/>
-      <w:r>
-        <w:t xml:space="preserve"> </w:t>
-      </w:r>
-      <w:proofErr w:type="spellStart"/>
-      <w:r>
-        <w:t>content</w:t>
-      </w:r>
-      <w:proofErr w:type="spellEnd"/>
-      <w:r>
-        <w:t xml:space="preserve"> but a </w:t>
-      </w:r>
-      <w:proofErr w:type="spellStart"/>
-      <w:r>
-        <w:t>lengthy</w:t>
-      </w:r>
-      <w:proofErr w:type="spellEnd"/>
-      <w:r>
-        <w:t xml:space="preserve"> </w:t>
-      </w:r>
-      <w:proofErr w:type="spellStart"/>
-      <w:r>
-        <w:t>sentence</w:t>
-      </w:r>
-      <w:proofErr w:type="spellEnd"/>
-      <w:r>
-        <w:t xml:space="preserve"> so </w:t>
-      </w:r>
-      <w:proofErr w:type="spellStart"/>
-      <w:r>
-        <w:t>you</w:t>
-      </w:r>
-      <w:proofErr w:type="spellEnd"/>
-      <w:r>
-        <w:t xml:space="preserve"> </w:t>
-      </w:r>
-      <w:proofErr w:type="spellStart"/>
-      <w:r>
-        <w:t>could</w:t>
-      </w:r>
-      <w:proofErr w:type="spellEnd"/>
-      <w:r>
-        <w:t xml:space="preserve"> </w:t>
-      </w:r>
-      <w:proofErr w:type="spellStart"/>
-      <w:r>
-        <w:t>make</w:t>
-      </w:r>
-      <w:proofErr w:type="spellEnd"/>
-      <w:r>
-        <w:t xml:space="preserve"> </w:t>
-      </w:r>
-      <w:proofErr w:type="spellStart"/>
-      <w:r>
-        <w:t>it</w:t>
-      </w:r>
-      <w:proofErr w:type="spellEnd"/>
-      <w:r>
-        <w:t xml:space="preserve"> </w:t>
-      </w:r>
-      <w:proofErr w:type="spellStart"/>
-      <w:r>
-        <w:t>more</w:t>
-      </w:r>
-      <w:proofErr w:type="spellEnd"/>
-      <w:r>
-        <w:t xml:space="preserve"> </w:t>
-      </w:r>
-      <w:proofErr w:type="spellStart"/>
-      <w:r>
-        <w:t>concise</w:t>
-      </w:r>
-      <w:proofErr w:type="spellEnd"/>
-      <w:r>
-        <w:t>.</w:t>
+        <w:rPr>
+          <w:lang w:val="en-US"/>
+        </w:rPr>
+        <w:t>This is good content but a lengthy sentence so you could make it more concise.</w:t>
       </w:r>
     </w:p>
   </w:comment>
@@ -5864,6 +5962,9 @@
     <w:p>
       <w:pPr>
         <w:pStyle w:val="CommentText"/>
+        <w:rPr>
+          <w:lang w:val="en-US"/>
+        </w:rPr>
       </w:pPr>
       <w:r>
         <w:rPr>
@@ -5871,83 +5972,12 @@
         </w:rPr>
         <w:annotationRef/>
       </w:r>
-      <w:proofErr w:type="spellStart"/>
-      <w:r>
-        <w:t>Whenever</w:t>
-      </w:r>
-      <w:proofErr w:type="spellEnd"/>
-      <w:r>
-        <w:t xml:space="preserve"> </w:t>
-      </w:r>
-      <w:proofErr w:type="spellStart"/>
-      <w:r>
-        <w:t>you</w:t>
-      </w:r>
-      <w:proofErr w:type="spellEnd"/>
-      <w:r>
-        <w:t xml:space="preserve"> </w:t>
-      </w:r>
-      <w:proofErr w:type="spellStart"/>
-      <w:r>
-        <w:t>can</w:t>
-      </w:r>
-      <w:proofErr w:type="spellEnd"/>
-      <w:r>
-        <w:t xml:space="preserve"> </w:t>
-      </w:r>
-      <w:proofErr w:type="spellStart"/>
-      <w:r>
-        <w:t>use</w:t>
-      </w:r>
-      <w:proofErr w:type="spellEnd"/>
-      <w:r>
-        <w:t xml:space="preserve"> a simpler </w:t>
-      </w:r>
-      <w:proofErr w:type="spellStart"/>
-      <w:r>
-        <w:t>word</w:t>
-      </w:r>
-      <w:proofErr w:type="spellEnd"/>
-      <w:r>
-        <w:t xml:space="preserve">, </w:t>
-      </w:r>
-      <w:proofErr w:type="spellStart"/>
-      <w:r>
-        <w:t>you</w:t>
-      </w:r>
-      <w:proofErr w:type="spellEnd"/>
-      <w:r>
-        <w:t xml:space="preserve"> </w:t>
-      </w:r>
-      <w:proofErr w:type="spellStart"/>
-      <w:r>
-        <w:t>should</w:t>
-      </w:r>
-      <w:proofErr w:type="spellEnd"/>
-      <w:r>
-        <w:t xml:space="preserve"> </w:t>
-      </w:r>
-      <w:proofErr w:type="spellStart"/>
-      <w:r>
-        <w:t>go</w:t>
-      </w:r>
-      <w:proofErr w:type="spellEnd"/>
-      <w:r>
-        <w:t xml:space="preserve"> </w:t>
-      </w:r>
-      <w:proofErr w:type="spellStart"/>
-      <w:r>
-        <w:t>for</w:t>
-      </w:r>
-      <w:proofErr w:type="spellEnd"/>
-      <w:r>
-        <w:t xml:space="preserve"> </w:t>
-      </w:r>
-      <w:proofErr w:type="spellStart"/>
-      <w:r>
-        <w:t>it!</w:t>
-      </w:r>
-      <w:proofErr w:type="spellEnd"/>
+      <w:r>
+        <w:rPr>
+          <w:lang w:val="en-US"/>
+        </w:rPr>
+        <w:t>Whenever you can use a simpler word, you should go for it!</w:t>
+      </w:r>
     </w:p>
   </w:comment>
   <w:comment w:id="51" w:author="DASKALOVA Gergana Nikolaeva" w:date="2019-12-16T13:36:00Z" w:initials="DGN">
@@ -5982,6 +6012,9 @@
     <w:p>
       <w:pPr>
         <w:pStyle w:val="CommentText"/>
+        <w:rPr>
+          <w:lang w:val="en-US"/>
+        </w:rPr>
       </w:pPr>
       <w:r>
         <w:rPr>
@@ -5990,31 +6023,10 @@
         <w:annotationRef/>
       </w:r>
       <w:r>
-        <w:t xml:space="preserve">This </w:t>
-      </w:r>
-      <w:proofErr w:type="spellStart"/>
-      <w:r>
-        <w:t>is</w:t>
-      </w:r>
-      <w:proofErr w:type="spellEnd"/>
-      <w:r>
-        <w:t xml:space="preserve"> </w:t>
-      </w:r>
-      <w:proofErr w:type="spellStart"/>
-      <w:r>
-        <w:t>nice</w:t>
-      </w:r>
-      <w:proofErr w:type="spellEnd"/>
-      <w:r>
-        <w:t xml:space="preserve"> </w:t>
-      </w:r>
-      <w:proofErr w:type="spellStart"/>
-      <w:r>
-        <w:t>content</w:t>
-      </w:r>
-      <w:proofErr w:type="spellEnd"/>
-      <w:r>
-        <w:t>!</w:t>
+        <w:rPr>
+          <w:lang w:val="en-US"/>
+        </w:rPr>
+        <w:t>This is nice content!</w:t>
       </w:r>
     </w:p>
   </w:comment>
@@ -6022,6 +6034,9 @@
     <w:p>
       <w:pPr>
         <w:pStyle w:val="CommentText"/>
+        <w:rPr>
+          <w:lang w:val="en-US"/>
+        </w:rPr>
       </w:pPr>
       <w:r>
         <w:rPr>
@@ -6030,71 +6045,10 @@
         <w:annotationRef/>
       </w:r>
       <w:r>
-        <w:t xml:space="preserve">Sounds like </w:t>
-      </w:r>
-      <w:proofErr w:type="spellStart"/>
-      <w:r>
-        <w:t>there</w:t>
-      </w:r>
-      <w:proofErr w:type="spellEnd"/>
-      <w:r>
-        <w:t xml:space="preserve"> </w:t>
-      </w:r>
-      <w:proofErr w:type="spellStart"/>
-      <w:r>
-        <w:t>is</w:t>
-      </w:r>
-      <w:proofErr w:type="spellEnd"/>
-      <w:r>
-        <w:t xml:space="preserve"> a </w:t>
-      </w:r>
-      <w:proofErr w:type="spellStart"/>
-      <w:r>
-        <w:t>word</w:t>
-      </w:r>
-      <w:proofErr w:type="spellEnd"/>
-      <w:r>
-        <w:t xml:space="preserve"> </w:t>
-      </w:r>
-      <w:proofErr w:type="spellStart"/>
-      <w:r>
-        <w:t>missing</w:t>
-      </w:r>
-      <w:proofErr w:type="spellEnd"/>
-      <w:r>
-        <w:t xml:space="preserve"> – </w:t>
-      </w:r>
-      <w:proofErr w:type="spellStart"/>
-      <w:r>
-        <w:t>functional</w:t>
-      </w:r>
-      <w:proofErr w:type="spellEnd"/>
-      <w:r>
-        <w:t xml:space="preserve"> </w:t>
-      </w:r>
-      <w:proofErr w:type="spellStart"/>
-      <w:r>
-        <w:t>and</w:t>
-      </w:r>
-      <w:proofErr w:type="spellEnd"/>
-      <w:r>
-        <w:t xml:space="preserve"> </w:t>
-      </w:r>
-      <w:proofErr w:type="spellStart"/>
-      <w:r>
-        <w:t>what</w:t>
-      </w:r>
-      <w:proofErr w:type="spellEnd"/>
-      <w:r>
-        <w:t xml:space="preserve"> </w:t>
-      </w:r>
-      <w:proofErr w:type="spellStart"/>
-      <w:r>
-        <w:t>biodiversity</w:t>
-      </w:r>
-      <w:proofErr w:type="spellEnd"/>
-      <w:r>
-        <w:t>?</w:t>
+        <w:rPr>
+          <w:lang w:val="en-US"/>
+        </w:rPr>
+        <w:t>Sounds like there is a word missing – functional and what biodiversity?</w:t>
       </w:r>
     </w:p>
   </w:comment>
@@ -6102,6 +6056,9 @@
     <w:p>
       <w:pPr>
         <w:pStyle w:val="CommentText"/>
+        <w:rPr>
+          <w:lang w:val="en-US"/>
+        </w:rPr>
       </w:pPr>
       <w:r>
         <w:rPr>
@@ -6110,119 +6067,10 @@
         <w:annotationRef/>
       </w:r>
       <w:r>
-        <w:t xml:space="preserve">Levin 19something </w:t>
-      </w:r>
-      <w:proofErr w:type="spellStart"/>
-      <w:r>
-        <w:t>is</w:t>
-      </w:r>
-      <w:proofErr w:type="spellEnd"/>
-      <w:r>
-        <w:t xml:space="preserve"> </w:t>
-      </w:r>
-      <w:proofErr w:type="spellStart"/>
-      <w:r>
-        <w:t>the</w:t>
-      </w:r>
-      <w:proofErr w:type="spellEnd"/>
-      <w:r>
-        <w:t xml:space="preserve"> classic </w:t>
-      </w:r>
-      <w:proofErr w:type="spellStart"/>
-      <w:r>
-        <w:t>scale</w:t>
-      </w:r>
-      <w:proofErr w:type="spellEnd"/>
-      <w:r>
-        <w:t xml:space="preserve"> </w:t>
-      </w:r>
-      <w:proofErr w:type="spellStart"/>
-      <w:r>
-        <w:t>paper</w:t>
-      </w:r>
-      <w:proofErr w:type="spellEnd"/>
-      <w:r>
-        <w:t xml:space="preserve"> (</w:t>
-      </w:r>
-      <w:proofErr w:type="spellStart"/>
-      <w:r>
-        <w:t>might</w:t>
-      </w:r>
-      <w:proofErr w:type="spellEnd"/>
-      <w:r>
-        <w:t xml:space="preserve"> </w:t>
-      </w:r>
-      <w:proofErr w:type="spellStart"/>
-      <w:r>
-        <w:t>be</w:t>
-      </w:r>
-      <w:proofErr w:type="spellEnd"/>
-      <w:r>
-        <w:t xml:space="preserve"> a </w:t>
-      </w:r>
-      <w:proofErr w:type="spellStart"/>
-      <w:r>
-        <w:t>book</w:t>
-      </w:r>
-      <w:proofErr w:type="spellEnd"/>
-      <w:r>
-        <w:t xml:space="preserve"> </w:t>
-      </w:r>
-      <w:proofErr w:type="spellStart"/>
-      <w:r>
-        <w:t>actually</w:t>
-      </w:r>
-      <w:proofErr w:type="spellEnd"/>
-      <w:r>
-        <w:t xml:space="preserve">), so </w:t>
-      </w:r>
-      <w:proofErr w:type="spellStart"/>
-      <w:r>
-        <w:t>that</w:t>
-      </w:r>
-      <w:proofErr w:type="spellEnd"/>
-      <w:r>
-        <w:t xml:space="preserve"> </w:t>
-      </w:r>
-      <w:proofErr w:type="spellStart"/>
-      <w:r>
-        <w:t>might</w:t>
-      </w:r>
-      <w:proofErr w:type="spellEnd"/>
-      <w:r>
-        <w:t xml:space="preserve"> </w:t>
-      </w:r>
-      <w:proofErr w:type="spellStart"/>
-      <w:r>
-        <w:t>be</w:t>
-      </w:r>
-      <w:proofErr w:type="spellEnd"/>
-      <w:r>
-        <w:t xml:space="preserve"> </w:t>
-      </w:r>
-      <w:proofErr w:type="spellStart"/>
-      <w:r>
-        <w:t>worth</w:t>
-      </w:r>
-      <w:proofErr w:type="spellEnd"/>
-      <w:r>
-        <w:t xml:space="preserve"> </w:t>
-      </w:r>
-      <w:proofErr w:type="spellStart"/>
-      <w:r>
-        <w:t>checking</w:t>
-      </w:r>
-      <w:proofErr w:type="spellEnd"/>
-      <w:r>
-        <w:t xml:space="preserve"> out/</w:t>
-      </w:r>
-      <w:proofErr w:type="spellStart"/>
-      <w:r>
-        <w:t>referencing</w:t>
-      </w:r>
-      <w:proofErr w:type="spellEnd"/>
-      <w:r>
-        <w:t>.</w:t>
+        <w:rPr>
+          <w:lang w:val="en-US"/>
+        </w:rPr>
+        <w:t>Levin 19something is the classic scale paper (might be a book actually), so that might be worth checking out/referencing.</w:t>
       </w:r>
     </w:p>
   </w:comment>
@@ -6230,6 +6078,9 @@
     <w:p>
       <w:pPr>
         <w:pStyle w:val="CommentText"/>
+        <w:rPr>
+          <w:lang w:val="en-US"/>
+        </w:rPr>
       </w:pPr>
       <w:r>
         <w:rPr>
@@ -6238,191 +6089,10 @@
         <w:annotationRef/>
       </w:r>
       <w:r>
-        <w:t xml:space="preserve">This </w:t>
-      </w:r>
-      <w:proofErr w:type="spellStart"/>
-      <w:r>
-        <w:t>is</w:t>
-      </w:r>
-      <w:proofErr w:type="spellEnd"/>
-      <w:r>
-        <w:t xml:space="preserve"> </w:t>
-      </w:r>
-      <w:proofErr w:type="spellStart"/>
-      <w:r>
-        <w:t>quite</w:t>
-      </w:r>
-      <w:proofErr w:type="spellEnd"/>
-      <w:r>
-        <w:t xml:space="preserve"> </w:t>
-      </w:r>
-      <w:proofErr w:type="spellStart"/>
-      <w:r>
-        <w:t>long</w:t>
-      </w:r>
-      <w:proofErr w:type="spellEnd"/>
-      <w:r>
-        <w:t xml:space="preserve"> </w:t>
-      </w:r>
-      <w:proofErr w:type="spellStart"/>
-      <w:r>
-        <w:t>and</w:t>
-      </w:r>
-      <w:proofErr w:type="spellEnd"/>
-      <w:r>
-        <w:t xml:space="preserve"> </w:t>
-      </w:r>
-      <w:proofErr w:type="spellStart"/>
-      <w:r>
-        <w:t>the</w:t>
-      </w:r>
-      <w:proofErr w:type="spellEnd"/>
-      <w:r>
-        <w:t xml:space="preserve"> </w:t>
-      </w:r>
-      <w:proofErr w:type="spellStart"/>
-      <w:r>
-        <w:t>structure</w:t>
-      </w:r>
-      <w:proofErr w:type="spellEnd"/>
-      <w:r>
-        <w:t xml:space="preserve"> </w:t>
-      </w:r>
-      <w:proofErr w:type="spellStart"/>
-      <w:r>
-        <w:t>is</w:t>
-      </w:r>
-      <w:proofErr w:type="spellEnd"/>
-      <w:r>
-        <w:t xml:space="preserve"> a </w:t>
-      </w:r>
-      <w:proofErr w:type="spellStart"/>
-      <w:r>
-        <w:t>bit</w:t>
-      </w:r>
-      <w:proofErr w:type="spellEnd"/>
-      <w:r>
-        <w:t xml:space="preserve"> </w:t>
-      </w:r>
-      <w:proofErr w:type="spellStart"/>
-      <w:r>
-        <w:t>awkward</w:t>
-      </w:r>
-      <w:proofErr w:type="spellEnd"/>
-      <w:r>
-        <w:t xml:space="preserve">, </w:t>
-      </w:r>
-      <w:proofErr w:type="spellStart"/>
-      <w:r>
-        <w:t>you</w:t>
-      </w:r>
-      <w:proofErr w:type="spellEnd"/>
-      <w:r>
-        <w:t xml:space="preserve"> </w:t>
-      </w:r>
-      <w:proofErr w:type="spellStart"/>
-      <w:r>
-        <w:t>can</w:t>
-      </w:r>
-      <w:proofErr w:type="spellEnd"/>
-      <w:r>
-        <w:t xml:space="preserve"> </w:t>
-      </w:r>
-      <w:proofErr w:type="spellStart"/>
-      <w:r>
-        <w:t>rephrase</w:t>
-      </w:r>
-      <w:proofErr w:type="spellEnd"/>
-      <w:r>
-        <w:t xml:space="preserve"> </w:t>
-      </w:r>
-      <w:proofErr w:type="spellStart"/>
-      <w:r>
-        <w:t>and</w:t>
-      </w:r>
-      <w:proofErr w:type="spellEnd"/>
-      <w:r>
-        <w:t xml:space="preserve"> </w:t>
-      </w:r>
-      <w:proofErr w:type="spellStart"/>
-      <w:r>
-        <w:t>flip</w:t>
-      </w:r>
-      <w:proofErr w:type="spellEnd"/>
-      <w:r>
-        <w:t xml:space="preserve"> </w:t>
-      </w:r>
-      <w:proofErr w:type="spellStart"/>
-      <w:r>
-        <w:t>things</w:t>
-      </w:r>
-      <w:proofErr w:type="spellEnd"/>
-      <w:r>
-        <w:t xml:space="preserve"> </w:t>
-      </w:r>
-      <w:proofErr w:type="spellStart"/>
-      <w:r>
-        <w:t>around</w:t>
-      </w:r>
-      <w:proofErr w:type="spellEnd"/>
-      <w:r>
-        <w:t xml:space="preserve"> so </w:t>
-      </w:r>
-      <w:proofErr w:type="spellStart"/>
-      <w:r>
-        <w:t>that</w:t>
-      </w:r>
-      <w:proofErr w:type="spellEnd"/>
-      <w:r>
-        <w:t xml:space="preserve"> </w:t>
-      </w:r>
-      <w:proofErr w:type="spellStart"/>
-      <w:r>
-        <w:t>it’s</w:t>
-      </w:r>
-      <w:proofErr w:type="spellEnd"/>
-      <w:r>
-        <w:t xml:space="preserve"> </w:t>
-      </w:r>
-      <w:proofErr w:type="spellStart"/>
-      <w:r>
-        <w:t>more</w:t>
-      </w:r>
-      <w:proofErr w:type="spellEnd"/>
-      <w:r>
-        <w:t xml:space="preserve"> </w:t>
-      </w:r>
-      <w:proofErr w:type="spellStart"/>
-      <w:r>
-        <w:t>direct</w:t>
-      </w:r>
-      <w:proofErr w:type="spellEnd"/>
-      <w:r>
-        <w:t xml:space="preserve"> – e.g., „</w:t>
-      </w:r>
-      <w:proofErr w:type="spellStart"/>
-      <w:r>
-        <w:t>we</w:t>
-      </w:r>
-      <w:proofErr w:type="spellEnd"/>
-      <w:r>
-        <w:t xml:space="preserve"> still </w:t>
-      </w:r>
-      <w:proofErr w:type="spellStart"/>
-      <w:r>
-        <w:t>don’t</w:t>
-      </w:r>
-      <w:proofErr w:type="spellEnd"/>
-      <w:r>
-        <w:t xml:space="preserve"> </w:t>
-      </w:r>
-      <w:proofErr w:type="spellStart"/>
-      <w:r>
-        <w:t>know</w:t>
-      </w:r>
-      <w:proofErr w:type="spellEnd"/>
-      <w:r>
-        <w:t xml:space="preserve"> X“.</w:t>
+        <w:rPr>
+          <w:lang w:val="en-US"/>
+        </w:rPr>
+        <w:t>This is quite long and the structure is a bit awkward, you can rephrase and flip things around so that it’s more direct – e.g., „we still don’t know X“.</w:t>
       </w:r>
     </w:p>
   </w:comment>
@@ -6430,6 +6100,9 @@
     <w:p>
       <w:pPr>
         <w:pStyle w:val="CommentText"/>
+        <w:rPr>
+          <w:lang w:val="en-US"/>
+        </w:rPr>
       </w:pPr>
       <w:r>
         <w:rPr>
@@ -6437,437 +6110,11 @@
         </w:rPr>
         <w:annotationRef/>
       </w:r>
-      <w:proofErr w:type="spellStart"/>
-      <w:r>
-        <w:t>For</w:t>
-      </w:r>
-      <w:proofErr w:type="spellEnd"/>
-      <w:r>
-        <w:t xml:space="preserve"> </w:t>
-      </w:r>
-      <w:proofErr w:type="spellStart"/>
-      <w:r>
-        <w:t>things</w:t>
-      </w:r>
-      <w:proofErr w:type="spellEnd"/>
-      <w:r>
-        <w:t xml:space="preserve"> </w:t>
-      </w:r>
-      <w:proofErr w:type="spellStart"/>
-      <w:r>
-        <w:t>you</w:t>
-      </w:r>
-      <w:proofErr w:type="spellEnd"/>
-      <w:r>
-        <w:t xml:space="preserve"> </w:t>
-      </w:r>
-      <w:proofErr w:type="spellStart"/>
-      <w:r>
-        <w:t>write</w:t>
-      </w:r>
-      <w:proofErr w:type="spellEnd"/>
-      <w:r>
-        <w:t xml:space="preserve"> </w:t>
-      </w:r>
-      <w:proofErr w:type="spellStart"/>
-      <w:r>
-        <w:t>later</w:t>
-      </w:r>
-      <w:proofErr w:type="spellEnd"/>
-      <w:r>
-        <w:t xml:space="preserve"> on, </w:t>
-      </w:r>
-      <w:proofErr w:type="spellStart"/>
-      <w:r>
-        <w:t>might</w:t>
-      </w:r>
-      <w:proofErr w:type="spellEnd"/>
-      <w:r>
-        <w:t xml:space="preserve"> </w:t>
-      </w:r>
-      <w:proofErr w:type="spellStart"/>
-      <w:r>
-        <w:t>be</w:t>
-      </w:r>
-      <w:proofErr w:type="spellEnd"/>
-      <w:r>
-        <w:t xml:space="preserve"> </w:t>
-      </w:r>
-      <w:proofErr w:type="spellStart"/>
-      <w:r>
-        <w:t>nice</w:t>
-      </w:r>
-      <w:proofErr w:type="spellEnd"/>
-      <w:r>
-        <w:t xml:space="preserve"> </w:t>
-      </w:r>
-      <w:proofErr w:type="spellStart"/>
-      <w:r>
-        <w:t>to</w:t>
-      </w:r>
-      <w:proofErr w:type="spellEnd"/>
-      <w:r>
-        <w:t xml:space="preserve"> </w:t>
-      </w:r>
-      <w:proofErr w:type="spellStart"/>
-      <w:r>
-        <w:t>have</w:t>
-      </w:r>
-      <w:proofErr w:type="spellEnd"/>
-      <w:r>
-        <w:t xml:space="preserve"> </w:t>
-      </w:r>
-      <w:proofErr w:type="spellStart"/>
-      <w:r>
-        <w:t>some</w:t>
-      </w:r>
-      <w:proofErr w:type="spellEnd"/>
-      <w:r>
-        <w:t xml:space="preserve"> </w:t>
-      </w:r>
-      <w:proofErr w:type="spellStart"/>
-      <w:r>
-        <w:t>content</w:t>
-      </w:r>
-      <w:proofErr w:type="spellEnd"/>
-      <w:r>
-        <w:t xml:space="preserve"> (e.g., </w:t>
-      </w:r>
-      <w:proofErr w:type="spellStart"/>
-      <w:r>
-        <w:t>text</w:t>
-      </w:r>
-      <w:proofErr w:type="spellEnd"/>
-      <w:r>
-        <w:t xml:space="preserve"> </w:t>
-      </w:r>
-      <w:proofErr w:type="spellStart"/>
-      <w:r>
-        <w:t>and</w:t>
-      </w:r>
-      <w:proofErr w:type="spellEnd"/>
-      <w:r>
-        <w:t xml:space="preserve"> a </w:t>
-      </w:r>
-      <w:proofErr w:type="spellStart"/>
-      <w:r>
-        <w:t>conceptual</w:t>
-      </w:r>
-      <w:proofErr w:type="spellEnd"/>
-      <w:r>
-        <w:t xml:space="preserve"> </w:t>
-      </w:r>
-      <w:proofErr w:type="spellStart"/>
-      <w:r>
-        <w:t>diagram</w:t>
-      </w:r>
-      <w:proofErr w:type="spellEnd"/>
-      <w:r>
-        <w:t xml:space="preserve">), </w:t>
-      </w:r>
-      <w:proofErr w:type="spellStart"/>
-      <w:r>
-        <w:t>that</w:t>
-      </w:r>
-      <w:proofErr w:type="spellEnd"/>
-      <w:r>
-        <w:t xml:space="preserve"> </w:t>
-      </w:r>
-      <w:proofErr w:type="spellStart"/>
-      <w:r>
-        <w:t>introduces</w:t>
-      </w:r>
-      <w:proofErr w:type="spellEnd"/>
-      <w:r>
-        <w:t xml:space="preserve"> </w:t>
-      </w:r>
-      <w:proofErr w:type="spellStart"/>
-      <w:r>
-        <w:t>and</w:t>
-      </w:r>
-      <w:proofErr w:type="spellEnd"/>
-      <w:r>
-        <w:t xml:space="preserve"> </w:t>
-      </w:r>
-      <w:proofErr w:type="spellStart"/>
-      <w:r>
-        <w:t>gives</w:t>
-      </w:r>
-      <w:proofErr w:type="spellEnd"/>
-      <w:r>
-        <w:t xml:space="preserve"> </w:t>
-      </w:r>
-      <w:proofErr w:type="spellStart"/>
-      <w:r>
-        <w:t>specific</w:t>
-      </w:r>
-      <w:proofErr w:type="spellEnd"/>
-      <w:r>
-        <w:t xml:space="preserve"> </w:t>
-      </w:r>
-      <w:proofErr w:type="spellStart"/>
-      <w:r>
-        <w:t>definitions</w:t>
-      </w:r>
-      <w:proofErr w:type="spellEnd"/>
-      <w:r>
-        <w:t xml:space="preserve"> </w:t>
-      </w:r>
-      <w:proofErr w:type="spellStart"/>
-      <w:r>
-        <w:t>for</w:t>
-      </w:r>
-      <w:proofErr w:type="spellEnd"/>
-      <w:r>
-        <w:t xml:space="preserve"> </w:t>
-      </w:r>
-      <w:proofErr w:type="spellStart"/>
-      <w:r>
-        <w:t>spectral</w:t>
-      </w:r>
-      <w:proofErr w:type="spellEnd"/>
-      <w:r>
-        <w:t xml:space="preserve"> </w:t>
-      </w:r>
-      <w:proofErr w:type="spellStart"/>
-      <w:r>
-        <w:t>signature</w:t>
-      </w:r>
-      <w:proofErr w:type="spellEnd"/>
-      <w:r>
-        <w:t xml:space="preserve"> </w:t>
-      </w:r>
-      <w:proofErr w:type="spellStart"/>
-      <w:r>
-        <w:t>and</w:t>
-      </w:r>
-      <w:proofErr w:type="spellEnd"/>
-      <w:r>
-        <w:t xml:space="preserve"> </w:t>
-      </w:r>
-      <w:proofErr w:type="spellStart"/>
-      <w:r>
-        <w:t>variation</w:t>
-      </w:r>
-      <w:proofErr w:type="spellEnd"/>
-      <w:r>
-        <w:t xml:space="preserve"> in </w:t>
-      </w:r>
-      <w:proofErr w:type="spellStart"/>
-      <w:r>
-        <w:t>spectral</w:t>
-      </w:r>
-      <w:proofErr w:type="spellEnd"/>
-      <w:r>
-        <w:t xml:space="preserve"> </w:t>
-      </w:r>
-      <w:proofErr w:type="spellStart"/>
-      <w:r>
-        <w:t>signatures</w:t>
-      </w:r>
-      <w:proofErr w:type="spellEnd"/>
-      <w:r>
-        <w:t xml:space="preserve">, just </w:t>
-      </w:r>
-      <w:proofErr w:type="spellStart"/>
-      <w:r>
-        <w:t>cause</w:t>
-      </w:r>
-      <w:proofErr w:type="spellEnd"/>
-      <w:r>
-        <w:t xml:space="preserve"> </w:t>
-      </w:r>
-      <w:proofErr w:type="spellStart"/>
-      <w:r>
-        <w:t>now</w:t>
-      </w:r>
-      <w:proofErr w:type="spellEnd"/>
-      <w:r>
-        <w:t xml:space="preserve">, </w:t>
-      </w:r>
-      <w:proofErr w:type="spellStart"/>
-      <w:r>
-        <w:t>if</w:t>
-      </w:r>
-      <w:proofErr w:type="spellEnd"/>
-      <w:r>
-        <w:t xml:space="preserve"> I </w:t>
-      </w:r>
-      <w:proofErr w:type="spellStart"/>
-      <w:r>
-        <w:t>weren’t</w:t>
-      </w:r>
-      <w:proofErr w:type="spellEnd"/>
-      <w:r>
-        <w:t xml:space="preserve"> </w:t>
-      </w:r>
-      <w:proofErr w:type="spellStart"/>
-      <w:r>
-        <w:t>me</w:t>
-      </w:r>
-      <w:proofErr w:type="spellEnd"/>
-      <w:r>
-        <w:t xml:space="preserve">, I </w:t>
-      </w:r>
-      <w:proofErr w:type="spellStart"/>
-      <w:r>
-        <w:t>wouldn’t</w:t>
-      </w:r>
-      <w:proofErr w:type="spellEnd"/>
-      <w:r>
-        <w:t xml:space="preserve"> </w:t>
-      </w:r>
-      <w:proofErr w:type="spellStart"/>
-      <w:r>
-        <w:t>know</w:t>
-      </w:r>
-      <w:proofErr w:type="spellEnd"/>
-      <w:r>
-        <w:t xml:space="preserve"> </w:t>
-      </w:r>
-      <w:proofErr w:type="spellStart"/>
-      <w:r>
-        <w:t>what</w:t>
-      </w:r>
-      <w:proofErr w:type="spellEnd"/>
-      <w:r>
-        <w:t xml:space="preserve"> </w:t>
-      </w:r>
-      <w:proofErr w:type="spellStart"/>
-      <w:r>
-        <w:t>you</w:t>
-      </w:r>
-      <w:proofErr w:type="spellEnd"/>
-      <w:r>
-        <w:t xml:space="preserve"> </w:t>
-      </w:r>
-      <w:proofErr w:type="spellStart"/>
-      <w:r>
-        <w:t>mean</w:t>
-      </w:r>
-      <w:proofErr w:type="spellEnd"/>
-      <w:r>
-        <w:t xml:space="preserve"> </w:t>
-      </w:r>
-      <w:proofErr w:type="spellStart"/>
-      <w:r>
-        <w:t>by</w:t>
-      </w:r>
-      <w:proofErr w:type="spellEnd"/>
-      <w:r>
-        <w:t xml:space="preserve"> </w:t>
-      </w:r>
-      <w:proofErr w:type="spellStart"/>
-      <w:r>
-        <w:t>variation</w:t>
-      </w:r>
-      <w:proofErr w:type="spellEnd"/>
-      <w:r>
-        <w:t xml:space="preserve"> in </w:t>
-      </w:r>
-      <w:proofErr w:type="spellStart"/>
-      <w:r>
-        <w:t>the</w:t>
-      </w:r>
-      <w:proofErr w:type="spellEnd"/>
-      <w:r>
-        <w:t xml:space="preserve"> </w:t>
-      </w:r>
-      <w:proofErr w:type="spellStart"/>
-      <w:r>
-        <w:t>spectral</w:t>
-      </w:r>
-      <w:proofErr w:type="spellEnd"/>
-      <w:r>
-        <w:t xml:space="preserve"> </w:t>
-      </w:r>
-      <w:proofErr w:type="spellStart"/>
-      <w:r>
-        <w:t>signatures</w:t>
-      </w:r>
-      <w:proofErr w:type="spellEnd"/>
-      <w:r>
-        <w:t xml:space="preserve">, </w:t>
-      </w:r>
-      <w:proofErr w:type="spellStart"/>
-      <w:r>
-        <w:t>and</w:t>
-      </w:r>
-      <w:proofErr w:type="spellEnd"/>
-      <w:r>
-        <w:t xml:space="preserve"> </w:t>
-      </w:r>
-      <w:proofErr w:type="spellStart"/>
-      <w:r>
-        <w:t>why</w:t>
-      </w:r>
-      <w:proofErr w:type="spellEnd"/>
-      <w:r>
-        <w:t xml:space="preserve"> </w:t>
-      </w:r>
-      <w:proofErr w:type="spellStart"/>
-      <w:r>
-        <w:t>you’re</w:t>
-      </w:r>
-      <w:proofErr w:type="spellEnd"/>
-      <w:r>
-        <w:t xml:space="preserve"> </w:t>
-      </w:r>
-      <w:proofErr w:type="spellStart"/>
-      <w:r>
-        <w:t>using</w:t>
-      </w:r>
-      <w:proofErr w:type="spellEnd"/>
-      <w:r>
-        <w:t xml:space="preserve"> </w:t>
-      </w:r>
-      <w:proofErr w:type="spellStart"/>
-      <w:r>
-        <w:t>the</w:t>
-      </w:r>
-      <w:proofErr w:type="spellEnd"/>
-      <w:r>
-        <w:t xml:space="preserve"> </w:t>
-      </w:r>
-      <w:proofErr w:type="spellStart"/>
-      <w:r>
-        <w:t>variation</w:t>
-      </w:r>
-      <w:proofErr w:type="spellEnd"/>
-      <w:r>
-        <w:t xml:space="preserve"> </w:t>
-      </w:r>
-      <w:proofErr w:type="spellStart"/>
-      <w:r>
-        <w:t>and</w:t>
-      </w:r>
-      <w:proofErr w:type="spellEnd"/>
-      <w:r>
-        <w:t xml:space="preserve"> not </w:t>
-      </w:r>
-      <w:proofErr w:type="spellStart"/>
-      <w:r>
-        <w:t>the</w:t>
-      </w:r>
-      <w:proofErr w:type="spellEnd"/>
-      <w:r>
-        <w:t xml:space="preserve"> absolute </w:t>
-      </w:r>
-      <w:proofErr w:type="spellStart"/>
-      <w:r>
-        <w:t>spectral</w:t>
-      </w:r>
-      <w:proofErr w:type="spellEnd"/>
-      <w:r>
-        <w:t xml:space="preserve"> </w:t>
-      </w:r>
-      <w:proofErr w:type="spellStart"/>
-      <w:r>
-        <w:t>signatures</w:t>
-      </w:r>
-      <w:proofErr w:type="spellEnd"/>
-      <w:r>
-        <w:t>.</w:t>
+      <w:r>
+        <w:rPr>
+          <w:lang w:val="en-US"/>
+        </w:rPr>
+        <w:t>For things you write later on, might be nice to have some content (e.g., text and a conceptual diagram), that introduces and gives specific definitions for spectral signature and variation in spectral signatures, just cause now, if I weren’t me, I wouldn’t know what you mean by variation in the spectral signatures, and why you’re using the variation and not the absolute spectral signatures.</w:t>
       </w:r>
     </w:p>
   </w:comment>
@@ -6875,6 +6122,9 @@
     <w:p>
       <w:pPr>
         <w:pStyle w:val="CommentText"/>
+        <w:rPr>
+          <w:lang w:val="en-US"/>
+        </w:rPr>
       </w:pPr>
       <w:r>
         <w:rPr>
@@ -6883,95 +6133,10 @@
         <w:annotationRef/>
       </w:r>
       <w:r>
-        <w:t xml:space="preserve">Press? </w:t>
-      </w:r>
-      <w:proofErr w:type="spellStart"/>
-      <w:r>
-        <w:t>Maybe</w:t>
-      </w:r>
-      <w:proofErr w:type="spellEnd"/>
-      <w:r>
-        <w:t xml:space="preserve"> </w:t>
-      </w:r>
-      <w:proofErr w:type="spellStart"/>
-      <w:r>
-        <w:t>this</w:t>
-      </w:r>
-      <w:proofErr w:type="spellEnd"/>
-      <w:r>
-        <w:t xml:space="preserve"> was </w:t>
-      </w:r>
-      <w:proofErr w:type="spellStart"/>
-      <w:r>
-        <w:t>from</w:t>
-      </w:r>
-      <w:proofErr w:type="spellEnd"/>
-      <w:r>
-        <w:t xml:space="preserve"> </w:t>
-      </w:r>
-      <w:proofErr w:type="spellStart"/>
-      <w:r>
-        <w:t>when</w:t>
-      </w:r>
-      <w:proofErr w:type="spellEnd"/>
-      <w:r>
-        <w:t xml:space="preserve"> </w:t>
-      </w:r>
-      <w:proofErr w:type="spellStart"/>
-      <w:r>
-        <w:t>the</w:t>
-      </w:r>
-      <w:proofErr w:type="spellEnd"/>
-      <w:r>
-        <w:t xml:space="preserve"> Myers-Smith et al. 2018 </w:t>
-      </w:r>
-      <w:proofErr w:type="spellStart"/>
-      <w:r>
-        <w:t>paper</w:t>
-      </w:r>
-      <w:proofErr w:type="spellEnd"/>
-      <w:r>
-        <w:t xml:space="preserve"> was still in press? </w:t>
-      </w:r>
-      <w:proofErr w:type="spellStart"/>
-      <w:r>
-        <w:t>Or</w:t>
-      </w:r>
-      <w:proofErr w:type="spellEnd"/>
-      <w:r>
-        <w:t xml:space="preserve"> do </w:t>
-      </w:r>
-      <w:proofErr w:type="spellStart"/>
-      <w:r>
-        <w:t>you</w:t>
-      </w:r>
-      <w:proofErr w:type="spellEnd"/>
-      <w:r>
-        <w:t xml:space="preserve"> </w:t>
-      </w:r>
-      <w:proofErr w:type="spellStart"/>
-      <w:r>
-        <w:t>mean</w:t>
-      </w:r>
-      <w:proofErr w:type="spellEnd"/>
-      <w:r>
-        <w:t xml:space="preserve"> in </w:t>
-      </w:r>
-      <w:proofErr w:type="spellStart"/>
-      <w:r>
-        <w:t>prep</w:t>
-      </w:r>
-      <w:proofErr w:type="spellEnd"/>
-      <w:r>
-        <w:t xml:space="preserve"> </w:t>
-      </w:r>
-      <w:proofErr w:type="spellStart"/>
-      <w:r>
-        <w:t>work</w:t>
-      </w:r>
-      <w:proofErr w:type="spellEnd"/>
-      <w:r>
-        <w:t>?</w:t>
+        <w:rPr>
+          <w:lang w:val="en-US"/>
+        </w:rPr>
+        <w:t>Press? Maybe this was from when the Myers-Smith et al. 2018 paper was still in press? Or do you mean in prep work?</w:t>
       </w:r>
     </w:p>
   </w:comment>
@@ -6979,6 +6144,9 @@
     <w:p>
       <w:pPr>
         <w:pStyle w:val="CommentText"/>
+        <w:rPr>
+          <w:lang w:val="en-US"/>
+        </w:rPr>
       </w:pPr>
       <w:r>
         <w:rPr>
@@ -6987,23 +6155,10 @@
         <w:annotationRef/>
       </w:r>
       <w:r>
-        <w:t xml:space="preserve">Like </w:t>
-      </w:r>
-      <w:proofErr w:type="spellStart"/>
-      <w:r>
-        <w:t>which</w:t>
-      </w:r>
-      <w:proofErr w:type="spellEnd"/>
-      <w:r>
-        <w:t xml:space="preserve"> </w:t>
-      </w:r>
-      <w:proofErr w:type="spellStart"/>
-      <w:r>
-        <w:t>ones</w:t>
-      </w:r>
-      <w:proofErr w:type="spellEnd"/>
-      <w:r>
-        <w:t>?</w:t>
+        <w:rPr>
+          <w:lang w:val="en-US"/>
+        </w:rPr>
+        <w:t>Like which ones?</w:t>
       </w:r>
     </w:p>
   </w:comment>
@@ -7011,6 +6166,9 @@
     <w:p>
       <w:pPr>
         <w:pStyle w:val="CommentText"/>
+        <w:rPr>
+          <w:lang w:val="en-US"/>
+        </w:rPr>
       </w:pPr>
       <w:r>
         <w:rPr>
@@ -7018,93 +6176,11 @@
         </w:rPr>
         <w:annotationRef/>
       </w:r>
-      <w:proofErr w:type="spellStart"/>
-      <w:r>
-        <w:t>Spell</w:t>
-      </w:r>
-      <w:proofErr w:type="spellEnd"/>
-      <w:r>
-        <w:t xml:space="preserve"> out </w:t>
-      </w:r>
-      <w:proofErr w:type="spellStart"/>
-      <w:r>
-        <w:t>the</w:t>
-      </w:r>
-      <w:proofErr w:type="spellEnd"/>
-      <w:r>
-        <w:t xml:space="preserve"> </w:t>
-      </w:r>
-      <w:proofErr w:type="spellStart"/>
-      <w:r>
-        <w:t>resolutions</w:t>
-      </w:r>
-      <w:proofErr w:type="spellEnd"/>
-      <w:r>
-        <w:t xml:space="preserve"> </w:t>
-      </w:r>
-      <w:proofErr w:type="spellStart"/>
-      <w:r>
-        <w:t>as</w:t>
-      </w:r>
-      <w:proofErr w:type="spellEnd"/>
-      <w:r>
-        <w:t xml:space="preserve"> at </w:t>
-      </w:r>
-      <w:proofErr w:type="spellStart"/>
-      <w:r>
-        <w:t>this</w:t>
-      </w:r>
-      <w:proofErr w:type="spellEnd"/>
-      <w:r>
-        <w:t xml:space="preserve"> </w:t>
-      </w:r>
-      <w:proofErr w:type="spellStart"/>
-      <w:r>
-        <w:t>stage</w:t>
-      </w:r>
-      <w:proofErr w:type="spellEnd"/>
-      <w:r>
-        <w:t xml:space="preserve"> </w:t>
-      </w:r>
-      <w:proofErr w:type="spellStart"/>
-      <w:r>
-        <w:t>as</w:t>
-      </w:r>
-      <w:proofErr w:type="spellEnd"/>
-      <w:r>
-        <w:t xml:space="preserve"> a </w:t>
-      </w:r>
-      <w:proofErr w:type="spellStart"/>
-      <w:r>
-        <w:t>reader</w:t>
-      </w:r>
-      <w:proofErr w:type="spellEnd"/>
-      <w:r>
-        <w:t xml:space="preserve">, I </w:t>
-      </w:r>
-      <w:proofErr w:type="spellStart"/>
-      <w:r>
-        <w:t>don’t</w:t>
-      </w:r>
-      <w:proofErr w:type="spellEnd"/>
-      <w:r>
-        <w:t xml:space="preserve"> </w:t>
-      </w:r>
-      <w:proofErr w:type="spellStart"/>
-      <w:r>
-        <w:t>know</w:t>
-      </w:r>
-      <w:proofErr w:type="spellEnd"/>
-      <w:r>
-        <w:t xml:space="preserve"> </w:t>
-      </w:r>
-      <w:proofErr w:type="spellStart"/>
-      <w:r>
-        <w:t>them</w:t>
-      </w:r>
-      <w:proofErr w:type="spellEnd"/>
-      <w:r>
-        <w:t>.</w:t>
+      <w:r>
+        <w:rPr>
+          <w:lang w:val="en-US"/>
+        </w:rPr>
+        <w:t>Spell out the resolutions as at this stage as a reader, I don’t know them.</w:t>
       </w:r>
     </w:p>
   </w:comment>
@@ -7112,6 +6188,9 @@
     <w:p>
       <w:pPr>
         <w:pStyle w:val="CommentText"/>
+        <w:rPr>
+          <w:lang w:val="en-US"/>
+        </w:rPr>
       </w:pPr>
       <w:r>
         <w:rPr>
@@ -7120,71 +6199,10 @@
         <w:annotationRef/>
       </w:r>
       <w:r>
-        <w:t xml:space="preserve">Do </w:t>
-      </w:r>
-      <w:proofErr w:type="spellStart"/>
-      <w:r>
-        <w:t>you</w:t>
-      </w:r>
-      <w:proofErr w:type="spellEnd"/>
-      <w:r>
-        <w:t xml:space="preserve"> </w:t>
-      </w:r>
-      <w:proofErr w:type="spellStart"/>
-      <w:r>
-        <w:t>mean</w:t>
-      </w:r>
-      <w:proofErr w:type="spellEnd"/>
-      <w:r>
-        <w:t xml:space="preserve"> </w:t>
-      </w:r>
-      <w:proofErr w:type="spellStart"/>
-      <w:r>
-        <w:t>the</w:t>
-      </w:r>
-      <w:proofErr w:type="spellEnd"/>
-      <w:r>
-        <w:t xml:space="preserve"> </w:t>
-      </w:r>
-      <w:proofErr w:type="spellStart"/>
-      <w:r>
-        <w:t>spectral</w:t>
-      </w:r>
-      <w:proofErr w:type="spellEnd"/>
-      <w:r>
-        <w:t xml:space="preserve"> </w:t>
-      </w:r>
-      <w:proofErr w:type="spellStart"/>
-      <w:r>
-        <w:t>signatures</w:t>
-      </w:r>
-      <w:proofErr w:type="spellEnd"/>
-      <w:r>
-        <w:t xml:space="preserve"> </w:t>
-      </w:r>
-      <w:proofErr w:type="spellStart"/>
-      <w:r>
-        <w:t>or</w:t>
-      </w:r>
-      <w:proofErr w:type="spellEnd"/>
-      <w:r>
-        <w:t xml:space="preserve"> </w:t>
-      </w:r>
-      <w:proofErr w:type="spellStart"/>
-      <w:r>
-        <w:t>their</w:t>
-      </w:r>
-      <w:proofErr w:type="spellEnd"/>
-      <w:r>
-        <w:t xml:space="preserve"> </w:t>
-      </w:r>
-      <w:proofErr w:type="spellStart"/>
-      <w:r>
-        <w:t>variation</w:t>
-      </w:r>
-      <w:proofErr w:type="spellEnd"/>
-      <w:r>
-        <w:t>?</w:t>
+        <w:rPr>
+          <w:lang w:val="en-US"/>
+        </w:rPr>
+        <w:t>Do you mean the spectral signatures or their variation?</w:t>
       </w:r>
     </w:p>
   </w:comment>
@@ -7192,6 +6210,9 @@
     <w:p>
       <w:pPr>
         <w:pStyle w:val="CommentText"/>
+        <w:rPr>
+          <w:lang w:val="en-US"/>
+        </w:rPr>
       </w:pPr>
       <w:r>
         <w:rPr>
@@ -7199,309 +6220,11 @@
         </w:rPr>
         <w:annotationRef/>
       </w:r>
-      <w:proofErr w:type="spellStart"/>
-      <w:r>
-        <w:t>Another</w:t>
-      </w:r>
-      <w:proofErr w:type="spellEnd"/>
-      <w:r>
-        <w:t xml:space="preserve"> </w:t>
-      </w:r>
-      <w:proofErr w:type="spellStart"/>
-      <w:r>
-        <w:t>level</w:t>
-      </w:r>
-      <w:proofErr w:type="spellEnd"/>
-      <w:r>
-        <w:t xml:space="preserve"> </w:t>
-      </w:r>
-      <w:proofErr w:type="spellStart"/>
-      <w:r>
-        <w:t>to</w:t>
-      </w:r>
-      <w:proofErr w:type="spellEnd"/>
-      <w:r>
-        <w:t xml:space="preserve"> </w:t>
-      </w:r>
-      <w:proofErr w:type="spellStart"/>
-      <w:r>
-        <w:t>this</w:t>
-      </w:r>
-      <w:proofErr w:type="spellEnd"/>
-      <w:r>
-        <w:t xml:space="preserve"> </w:t>
-      </w:r>
-      <w:proofErr w:type="spellStart"/>
-      <w:r>
-        <w:t>question</w:t>
-      </w:r>
-      <w:proofErr w:type="spellEnd"/>
-      <w:r>
-        <w:t xml:space="preserve">, </w:t>
-      </w:r>
-      <w:proofErr w:type="spellStart"/>
-      <w:r>
-        <w:t>regarding</w:t>
-      </w:r>
-      <w:proofErr w:type="spellEnd"/>
-      <w:r>
-        <w:t xml:space="preserve"> </w:t>
-      </w:r>
-      <w:proofErr w:type="spellStart"/>
-      <w:r>
-        <w:t>which</w:t>
-      </w:r>
-      <w:proofErr w:type="spellEnd"/>
-      <w:r>
-        <w:t xml:space="preserve"> </w:t>
-      </w:r>
-      <w:proofErr w:type="spellStart"/>
-      <w:r>
-        <w:t>there</w:t>
-      </w:r>
-      <w:proofErr w:type="spellEnd"/>
-      <w:r>
-        <w:t xml:space="preserve"> </w:t>
-      </w:r>
-      <w:proofErr w:type="spellStart"/>
-      <w:r>
-        <w:t>might</w:t>
-      </w:r>
-      <w:proofErr w:type="spellEnd"/>
-      <w:r>
-        <w:t xml:space="preserve"> </w:t>
-      </w:r>
-      <w:proofErr w:type="spellStart"/>
-      <w:r>
-        <w:t>be</w:t>
-      </w:r>
-      <w:proofErr w:type="spellEnd"/>
-      <w:r>
-        <w:t xml:space="preserve"> </w:t>
-      </w:r>
-      <w:proofErr w:type="spellStart"/>
-      <w:r>
-        <w:t>helpful</w:t>
-      </w:r>
-      <w:proofErr w:type="spellEnd"/>
-      <w:r>
-        <w:t xml:space="preserve"> </w:t>
-      </w:r>
-      <w:proofErr w:type="spellStart"/>
-      <w:r>
-        <w:t>info</w:t>
-      </w:r>
-      <w:proofErr w:type="spellEnd"/>
-      <w:r>
-        <w:t xml:space="preserve"> in </w:t>
-      </w:r>
-      <w:proofErr w:type="spellStart"/>
-      <w:r>
-        <w:t>papers</w:t>
-      </w:r>
-      <w:proofErr w:type="spellEnd"/>
-      <w:r>
-        <w:t xml:space="preserve"> </w:t>
-      </w:r>
-      <w:proofErr w:type="spellStart"/>
-      <w:r>
-        <w:t>by</w:t>
-      </w:r>
-      <w:proofErr w:type="spellEnd"/>
-      <w:r>
-        <w:t xml:space="preserve"> Ali </w:t>
-      </w:r>
-      <w:proofErr w:type="spellStart"/>
-      <w:r>
-        <w:t>Beamish</w:t>
-      </w:r>
-      <w:proofErr w:type="spellEnd"/>
-      <w:r>
-        <w:t xml:space="preserve">, </w:t>
-      </w:r>
-      <w:proofErr w:type="spellStart"/>
-      <w:r>
-        <w:t>is</w:t>
-      </w:r>
-      <w:proofErr w:type="spellEnd"/>
-      <w:r>
-        <w:t xml:space="preserve"> </w:t>
-      </w:r>
-      <w:proofErr w:type="spellStart"/>
-      <w:r>
-        <w:t>which</w:t>
-      </w:r>
-      <w:proofErr w:type="spellEnd"/>
-      <w:r>
-        <w:t xml:space="preserve"> </w:t>
-      </w:r>
-      <w:proofErr w:type="spellStart"/>
-      <w:r>
-        <w:t>bands</w:t>
-      </w:r>
-      <w:proofErr w:type="spellEnd"/>
-      <w:r>
-        <w:t xml:space="preserve"> </w:t>
-      </w:r>
-      <w:proofErr w:type="spellStart"/>
-      <w:r>
-        <w:t>of</w:t>
-      </w:r>
-      <w:proofErr w:type="spellEnd"/>
-      <w:r>
-        <w:t xml:space="preserve"> </w:t>
-      </w:r>
-      <w:proofErr w:type="spellStart"/>
-      <w:r>
-        <w:t>the</w:t>
-      </w:r>
-      <w:proofErr w:type="spellEnd"/>
-      <w:r>
-        <w:t xml:space="preserve"> </w:t>
-      </w:r>
-      <w:proofErr w:type="spellStart"/>
-      <w:r>
-        <w:t>electromagnetic</w:t>
-      </w:r>
-      <w:proofErr w:type="spellEnd"/>
-      <w:r>
-        <w:t xml:space="preserve"> </w:t>
-      </w:r>
-      <w:proofErr w:type="spellStart"/>
-      <w:r>
-        <w:t>spectrum</w:t>
-      </w:r>
-      <w:proofErr w:type="spellEnd"/>
-      <w:r>
-        <w:t xml:space="preserve"> will </w:t>
-      </w:r>
-      <w:proofErr w:type="spellStart"/>
-      <w:r>
-        <w:t>be</w:t>
-      </w:r>
-      <w:proofErr w:type="spellEnd"/>
-      <w:r>
-        <w:t xml:space="preserve"> </w:t>
-      </w:r>
-      <w:proofErr w:type="spellStart"/>
-      <w:r>
-        <w:t>best</w:t>
-      </w:r>
-      <w:proofErr w:type="spellEnd"/>
-      <w:r>
-        <w:t xml:space="preserve"> at </w:t>
-      </w:r>
-      <w:proofErr w:type="spellStart"/>
-      <w:r>
-        <w:t>detecting</w:t>
-      </w:r>
-      <w:proofErr w:type="spellEnd"/>
-      <w:r>
-        <w:t xml:space="preserve"> </w:t>
-      </w:r>
-      <w:proofErr w:type="spellStart"/>
-      <w:r>
-        <w:t>richness</w:t>
-      </w:r>
-      <w:proofErr w:type="spellEnd"/>
-      <w:r>
-        <w:t>/</w:t>
-      </w:r>
-      <w:proofErr w:type="spellStart"/>
-      <w:r>
-        <w:t>evenness</w:t>
-      </w:r>
-      <w:proofErr w:type="spellEnd"/>
-      <w:r>
-        <w:t xml:space="preserve">… As e.g., </w:t>
-      </w:r>
-      <w:proofErr w:type="spellStart"/>
-      <w:r>
-        <w:t>visible</w:t>
-      </w:r>
-      <w:proofErr w:type="spellEnd"/>
-      <w:r>
-        <w:t xml:space="preserve"> </w:t>
-      </w:r>
-      <w:proofErr w:type="spellStart"/>
-      <w:r>
-        <w:t>bands</w:t>
-      </w:r>
-      <w:proofErr w:type="spellEnd"/>
-      <w:r>
-        <w:t xml:space="preserve"> </w:t>
-      </w:r>
-      <w:proofErr w:type="spellStart"/>
-      <w:r>
-        <w:t>could</w:t>
-      </w:r>
-      <w:proofErr w:type="spellEnd"/>
-      <w:r>
-        <w:t xml:space="preserve"> </w:t>
-      </w:r>
-      <w:proofErr w:type="spellStart"/>
-      <w:r>
-        <w:t>be</w:t>
-      </w:r>
-      <w:proofErr w:type="spellEnd"/>
-      <w:r>
-        <w:t xml:space="preserve"> </w:t>
-      </w:r>
-      <w:proofErr w:type="spellStart"/>
-      <w:r>
-        <w:t>best</w:t>
-      </w:r>
-      <w:proofErr w:type="spellEnd"/>
-      <w:r>
-        <w:t xml:space="preserve"> </w:t>
-      </w:r>
-      <w:proofErr w:type="spellStart"/>
-      <w:r>
-        <w:t>for</w:t>
-      </w:r>
-      <w:proofErr w:type="spellEnd"/>
-      <w:r>
-        <w:t xml:space="preserve"> </w:t>
-      </w:r>
-      <w:proofErr w:type="spellStart"/>
-      <w:r>
-        <w:t>richness</w:t>
-      </w:r>
-      <w:proofErr w:type="spellEnd"/>
-      <w:r>
-        <w:t xml:space="preserve">, </w:t>
-      </w:r>
-      <w:proofErr w:type="spellStart"/>
-      <w:r>
-        <w:t>some</w:t>
-      </w:r>
-      <w:proofErr w:type="spellEnd"/>
-      <w:r>
-        <w:t xml:space="preserve"> </w:t>
-      </w:r>
-      <w:proofErr w:type="spellStart"/>
-      <w:r>
-        <w:t>other</w:t>
-      </w:r>
-      <w:proofErr w:type="spellEnd"/>
-      <w:r>
-        <w:t xml:space="preserve"> </w:t>
-      </w:r>
-      <w:proofErr w:type="spellStart"/>
-      <w:r>
-        <w:t>for</w:t>
-      </w:r>
-      <w:proofErr w:type="spellEnd"/>
-      <w:r>
-        <w:t xml:space="preserve"> </w:t>
-      </w:r>
-      <w:proofErr w:type="spellStart"/>
-      <w:r>
-        <w:t>bareground</w:t>
-      </w:r>
-      <w:proofErr w:type="spellEnd"/>
-      <w:r>
-        <w:t>, etc.</w:t>
+      <w:r>
+        <w:rPr>
+          <w:lang w:val="en-US"/>
+        </w:rPr>
+        <w:t>Another level to this question, regarding which there might be helpful info in papers by Ali Beamish, is which bands of the electromagnetic spectrum will be best at detecting richness/evenness… As e.g., visible bands could be best for richness, some other for bareground, etc.</w:t>
       </w:r>
     </w:p>
   </w:comment>
@@ -7509,6 +6232,9 @@
     <w:p>
       <w:pPr>
         <w:pStyle w:val="CommentText"/>
+        <w:rPr>
+          <w:lang w:val="en-US"/>
+        </w:rPr>
       </w:pPr>
       <w:r>
         <w:rPr>
@@ -7516,85 +6242,11 @@
         </w:rPr>
         <w:annotationRef/>
       </w:r>
-      <w:proofErr w:type="spellStart"/>
-      <w:r>
-        <w:t>And</w:t>
-      </w:r>
-      <w:proofErr w:type="spellEnd"/>
-      <w:r>
-        <w:t xml:space="preserve"> </w:t>
-      </w:r>
-      <w:proofErr w:type="spellStart"/>
-      <w:r>
-        <w:t>what</w:t>
-      </w:r>
-      <w:proofErr w:type="spellEnd"/>
-      <w:r>
-        <w:t xml:space="preserve"> </w:t>
-      </w:r>
-      <w:proofErr w:type="spellStart"/>
-      <w:r>
-        <w:t>is</w:t>
-      </w:r>
-      <w:proofErr w:type="spellEnd"/>
-      <w:r>
-        <w:t xml:space="preserve"> </w:t>
-      </w:r>
-      <w:proofErr w:type="spellStart"/>
-      <w:r>
-        <w:t>the</w:t>
-      </w:r>
-      <w:proofErr w:type="spellEnd"/>
-      <w:r>
-        <w:t xml:space="preserve"> </w:t>
-      </w:r>
-      <w:proofErr w:type="spellStart"/>
-      <w:r>
-        <w:t>direction</w:t>
-      </w:r>
-      <w:proofErr w:type="spellEnd"/>
-      <w:r>
-        <w:t xml:space="preserve"> </w:t>
-      </w:r>
-      <w:proofErr w:type="spellStart"/>
-      <w:r>
-        <w:t>you’re</w:t>
-      </w:r>
-      <w:proofErr w:type="spellEnd"/>
-      <w:r>
-        <w:t xml:space="preserve"> </w:t>
-      </w:r>
-      <w:proofErr w:type="spellStart"/>
-      <w:r>
-        <w:t>predicting</w:t>
-      </w:r>
-      <w:proofErr w:type="spellEnd"/>
-      <w:r>
-        <w:t xml:space="preserve">? A positive </w:t>
-      </w:r>
-      <w:proofErr w:type="spellStart"/>
-      <w:r>
-        <w:t>or</w:t>
-      </w:r>
-      <w:proofErr w:type="spellEnd"/>
-      <w:r>
-        <w:t xml:space="preserve"> negative </w:t>
-      </w:r>
-      <w:proofErr w:type="spellStart"/>
-      <w:r>
-        <w:t>effect</w:t>
-      </w:r>
-      <w:proofErr w:type="spellEnd"/>
-      <w:r>
-        <w:t xml:space="preserve"> </w:t>
-      </w:r>
-      <w:proofErr w:type="spellStart"/>
-      <w:r>
-        <w:t>size</w:t>
-      </w:r>
-      <w:proofErr w:type="spellEnd"/>
-      <w:r>
-        <w:t>?</w:t>
+      <w:r>
+        <w:rPr>
+          <w:lang w:val="en-US"/>
+        </w:rPr>
+        <w:t>And what is the direction you’re predicting? A positive or negative effect size?</w:t>
       </w:r>
     </w:p>
   </w:comment>
@@ -7602,6 +6254,9 @@
     <w:p>
       <w:pPr>
         <w:pStyle w:val="CommentText"/>
+        <w:rPr>
+          <w:lang w:val="en-US"/>
+        </w:rPr>
       </w:pPr>
       <w:r>
         <w:rPr>
@@ -7610,111 +6265,10 @@
         <w:annotationRef/>
       </w:r>
       <w:r>
-        <w:t xml:space="preserve">This </w:t>
-      </w:r>
-      <w:proofErr w:type="spellStart"/>
-      <w:r>
-        <w:t>would</w:t>
-      </w:r>
-      <w:proofErr w:type="spellEnd"/>
-      <w:r>
-        <w:t xml:space="preserve"> </w:t>
-      </w:r>
-      <w:proofErr w:type="spellStart"/>
-      <w:r>
-        <w:t>be</w:t>
-      </w:r>
-      <w:proofErr w:type="spellEnd"/>
-      <w:r>
-        <w:t xml:space="preserve"> a </w:t>
-      </w:r>
-      <w:proofErr w:type="spellStart"/>
-      <w:r>
-        <w:t>nice</w:t>
-      </w:r>
-      <w:proofErr w:type="spellEnd"/>
-      <w:r>
-        <w:t xml:space="preserve"> </w:t>
-      </w:r>
-      <w:proofErr w:type="spellStart"/>
-      <w:r>
-        <w:t>thing</w:t>
-      </w:r>
-      <w:proofErr w:type="spellEnd"/>
-      <w:r>
-        <w:t xml:space="preserve"> </w:t>
-      </w:r>
-      <w:proofErr w:type="spellStart"/>
-      <w:r>
-        <w:t>to</w:t>
-      </w:r>
-      <w:proofErr w:type="spellEnd"/>
-      <w:r>
-        <w:t xml:space="preserve"> </w:t>
-      </w:r>
-      <w:proofErr w:type="spellStart"/>
-      <w:r>
-        <w:t>have</w:t>
-      </w:r>
-      <w:proofErr w:type="spellEnd"/>
-      <w:r>
-        <w:t xml:space="preserve"> a </w:t>
-      </w:r>
-      <w:proofErr w:type="spellStart"/>
-      <w:r>
-        <w:t>go</w:t>
-      </w:r>
-      <w:proofErr w:type="spellEnd"/>
-      <w:r>
-        <w:t xml:space="preserve"> at </w:t>
-      </w:r>
-      <w:proofErr w:type="spellStart"/>
-      <w:r>
-        <w:t>if</w:t>
-      </w:r>
-      <w:proofErr w:type="spellEnd"/>
-      <w:r>
-        <w:t xml:space="preserve"> </w:t>
-      </w:r>
-      <w:proofErr w:type="spellStart"/>
-      <w:r>
-        <w:t>you</w:t>
-      </w:r>
-      <w:proofErr w:type="spellEnd"/>
-      <w:r>
-        <w:t xml:space="preserve"> end </w:t>
-      </w:r>
-      <w:proofErr w:type="spellStart"/>
-      <w:r>
-        <w:t>up</w:t>
-      </w:r>
-      <w:proofErr w:type="spellEnd"/>
-      <w:r>
-        <w:t xml:space="preserve"> </w:t>
-      </w:r>
-      <w:proofErr w:type="spellStart"/>
-      <w:r>
-        <w:t>having</w:t>
-      </w:r>
-      <w:proofErr w:type="spellEnd"/>
-      <w:r>
-        <w:t xml:space="preserve"> </w:t>
-      </w:r>
-      <w:proofErr w:type="spellStart"/>
-      <w:r>
-        <w:t>the</w:t>
-      </w:r>
-      <w:proofErr w:type="spellEnd"/>
-      <w:r>
-        <w:t xml:space="preserve"> time </w:t>
-      </w:r>
-      <w:proofErr w:type="spellStart"/>
-      <w:r>
-        <w:t>for</w:t>
-      </w:r>
-      <w:proofErr w:type="spellEnd"/>
-      <w:r>
-        <w:t xml:space="preserve"> it.</w:t>
+        <w:rPr>
+          <w:lang w:val="en-US"/>
+        </w:rPr>
+        <w:t>This would be a nice thing to have a go at if you end up having the time for it.</w:t>
       </w:r>
     </w:p>
   </w:comment>
@@ -7722,6 +6276,9 @@
     <w:p>
       <w:pPr>
         <w:pStyle w:val="CommentText"/>
+        <w:rPr>
+          <w:lang w:val="en-US"/>
+        </w:rPr>
       </w:pPr>
       <w:r>
         <w:rPr>
@@ -7730,255 +6287,10 @@
         <w:annotationRef/>
       </w:r>
       <w:r>
-        <w:t xml:space="preserve">Ah okay, </w:t>
-      </w:r>
-      <w:proofErr w:type="spellStart"/>
-      <w:r>
-        <w:t>this</w:t>
-      </w:r>
-      <w:proofErr w:type="spellEnd"/>
-      <w:r>
-        <w:t xml:space="preserve"> </w:t>
-      </w:r>
-      <w:proofErr w:type="spellStart"/>
-      <w:r>
-        <w:t>content</w:t>
-      </w:r>
-      <w:proofErr w:type="spellEnd"/>
-      <w:r>
-        <w:t xml:space="preserve"> </w:t>
-      </w:r>
-      <w:proofErr w:type="spellStart"/>
-      <w:r>
-        <w:t>is</w:t>
-      </w:r>
-      <w:proofErr w:type="spellEnd"/>
-      <w:r>
-        <w:t xml:space="preserve"> </w:t>
-      </w:r>
-      <w:proofErr w:type="spellStart"/>
-      <w:r>
-        <w:t>similar</w:t>
-      </w:r>
-      <w:proofErr w:type="spellEnd"/>
-      <w:r>
-        <w:t xml:space="preserve"> </w:t>
-      </w:r>
-      <w:proofErr w:type="spellStart"/>
-      <w:r>
-        <w:t>to</w:t>
-      </w:r>
-      <w:proofErr w:type="spellEnd"/>
-      <w:r>
-        <w:t xml:space="preserve"> </w:t>
-      </w:r>
-      <w:proofErr w:type="spellStart"/>
-      <w:r>
-        <w:t>what</w:t>
-      </w:r>
-      <w:proofErr w:type="spellEnd"/>
-      <w:r>
-        <w:t xml:space="preserve"> I was </w:t>
-      </w:r>
-      <w:proofErr w:type="spellStart"/>
-      <w:r>
-        <w:t>mentioning</w:t>
-      </w:r>
-      <w:proofErr w:type="spellEnd"/>
-      <w:r>
-        <w:t xml:space="preserve"> </w:t>
-      </w:r>
-      <w:proofErr w:type="spellStart"/>
-      <w:r>
-        <w:t>above</w:t>
-      </w:r>
-      <w:proofErr w:type="spellEnd"/>
-      <w:r>
-        <w:t xml:space="preserve"> in </w:t>
-      </w:r>
-      <w:proofErr w:type="spellStart"/>
-      <w:r>
-        <w:t>terms</w:t>
-      </w:r>
-      <w:proofErr w:type="spellEnd"/>
-      <w:r>
-        <w:t xml:space="preserve"> </w:t>
-      </w:r>
-      <w:proofErr w:type="spellStart"/>
-      <w:r>
-        <w:t>of</w:t>
-      </w:r>
-      <w:proofErr w:type="spellEnd"/>
-      <w:r>
-        <w:t xml:space="preserve"> </w:t>
-      </w:r>
-      <w:proofErr w:type="spellStart"/>
-      <w:r>
-        <w:t>definitions</w:t>
-      </w:r>
-      <w:proofErr w:type="spellEnd"/>
-      <w:r>
-        <w:t xml:space="preserve">, </w:t>
-      </w:r>
-      <w:proofErr w:type="spellStart"/>
-      <w:r>
-        <w:t>perhaps</w:t>
-      </w:r>
-      <w:proofErr w:type="spellEnd"/>
-      <w:r>
-        <w:t xml:space="preserve"> </w:t>
-      </w:r>
-      <w:proofErr w:type="spellStart"/>
-      <w:r>
-        <w:t>here</w:t>
-      </w:r>
-      <w:proofErr w:type="spellEnd"/>
-      <w:r>
-        <w:t xml:space="preserve"> </w:t>
-      </w:r>
-      <w:proofErr w:type="spellStart"/>
-      <w:r>
-        <w:t>you</w:t>
-      </w:r>
-      <w:proofErr w:type="spellEnd"/>
-      <w:r>
-        <w:t xml:space="preserve"> </w:t>
-      </w:r>
-      <w:proofErr w:type="spellStart"/>
-      <w:r>
-        <w:t>can</w:t>
-      </w:r>
-      <w:proofErr w:type="spellEnd"/>
-      <w:r>
-        <w:t xml:space="preserve"> </w:t>
-      </w:r>
-      <w:proofErr w:type="spellStart"/>
-      <w:r>
-        <w:t>have</w:t>
-      </w:r>
-      <w:proofErr w:type="spellEnd"/>
-      <w:r>
-        <w:t xml:space="preserve"> </w:t>
-      </w:r>
-      <w:proofErr w:type="spellStart"/>
-      <w:r>
-        <w:t>the</w:t>
-      </w:r>
-      <w:proofErr w:type="spellEnd"/>
-      <w:r>
-        <w:t xml:space="preserve"> </w:t>
-      </w:r>
-      <w:proofErr w:type="spellStart"/>
-      <w:r>
-        <w:t>more</w:t>
-      </w:r>
-      <w:proofErr w:type="spellEnd"/>
-      <w:r>
-        <w:t xml:space="preserve"> </w:t>
-      </w:r>
-      <w:proofErr w:type="spellStart"/>
-      <w:r>
-        <w:t>detailed</w:t>
-      </w:r>
-      <w:proofErr w:type="spellEnd"/>
-      <w:r>
-        <w:t xml:space="preserve"> </w:t>
-      </w:r>
-      <w:proofErr w:type="spellStart"/>
-      <w:r>
-        <w:t>text</w:t>
-      </w:r>
-      <w:proofErr w:type="spellEnd"/>
-      <w:r>
-        <w:t xml:space="preserve">, </w:t>
-      </w:r>
-      <w:proofErr w:type="spellStart"/>
-      <w:r>
-        <w:t>above</w:t>
-      </w:r>
-      <w:proofErr w:type="spellEnd"/>
-      <w:r>
-        <w:t xml:space="preserve"> </w:t>
-      </w:r>
-      <w:proofErr w:type="spellStart"/>
-      <w:r>
-        <w:t>you</w:t>
-      </w:r>
-      <w:proofErr w:type="spellEnd"/>
-      <w:r>
-        <w:t xml:space="preserve"> </w:t>
-      </w:r>
-      <w:proofErr w:type="spellStart"/>
-      <w:r>
-        <w:t>can</w:t>
-      </w:r>
-      <w:proofErr w:type="spellEnd"/>
-      <w:r>
-        <w:t xml:space="preserve"> still </w:t>
-      </w:r>
-      <w:proofErr w:type="spellStart"/>
-      <w:r>
-        <w:t>add</w:t>
-      </w:r>
-      <w:proofErr w:type="spellEnd"/>
-      <w:r>
-        <w:t xml:space="preserve"> a </w:t>
-      </w:r>
-      <w:proofErr w:type="spellStart"/>
-      <w:r>
-        <w:t>one</w:t>
-      </w:r>
-      <w:proofErr w:type="spellEnd"/>
-      <w:r>
-        <w:t xml:space="preserve"> </w:t>
-      </w:r>
-      <w:proofErr w:type="spellStart"/>
-      <w:r>
-        <w:t>sentence</w:t>
-      </w:r>
-      <w:proofErr w:type="spellEnd"/>
-      <w:r>
-        <w:t xml:space="preserve"> </w:t>
-      </w:r>
-      <w:proofErr w:type="spellStart"/>
-      <w:r>
-        <w:t>definition</w:t>
-      </w:r>
-      <w:proofErr w:type="spellEnd"/>
-      <w:r>
-        <w:t xml:space="preserve"> </w:t>
-      </w:r>
-      <w:proofErr w:type="spellStart"/>
-      <w:r>
-        <w:t>before</w:t>
-      </w:r>
-      <w:proofErr w:type="spellEnd"/>
-      <w:r>
-        <w:t xml:space="preserve"> </w:t>
-      </w:r>
-      <w:proofErr w:type="spellStart"/>
-      <w:r>
-        <w:t>the</w:t>
-      </w:r>
-      <w:proofErr w:type="spellEnd"/>
-      <w:r>
-        <w:t xml:space="preserve"> </w:t>
-      </w:r>
-      <w:proofErr w:type="spellStart"/>
-      <w:r>
-        <w:t>questions</w:t>
-      </w:r>
-      <w:proofErr w:type="spellEnd"/>
-      <w:r>
-        <w:t xml:space="preserve"> </w:t>
-      </w:r>
-      <w:proofErr w:type="spellStart"/>
-      <w:r>
-        <w:t>start</w:t>
-      </w:r>
-      <w:proofErr w:type="spellEnd"/>
-      <w:r>
-        <w:t>.</w:t>
+        <w:rPr>
+          <w:lang w:val="en-US"/>
+        </w:rPr>
+        <w:t>Ah okay, this content is similar to what I was mentioning above in terms of definitions, perhaps here you can have the more detailed text, above you can still add a one sentence definition before the questions start.</w:t>
       </w:r>
     </w:p>
   </w:comment>
@@ -7986,6 +6298,9 @@
     <w:p>
       <w:pPr>
         <w:pStyle w:val="CommentText"/>
+        <w:rPr>
+          <w:lang w:val="en-US"/>
+        </w:rPr>
       </w:pPr>
       <w:r>
         <w:rPr>
@@ -7993,53 +6308,11 @@
         </w:rPr>
         <w:annotationRef/>
       </w:r>
-      <w:proofErr w:type="spellStart"/>
-      <w:r>
-        <w:t>I’m</w:t>
-      </w:r>
-      <w:proofErr w:type="spellEnd"/>
-      <w:r>
-        <w:t xml:space="preserve"> not </w:t>
-      </w:r>
-      <w:proofErr w:type="spellStart"/>
-      <w:r>
-        <w:t>sure</w:t>
-      </w:r>
-      <w:proofErr w:type="spellEnd"/>
-      <w:r>
-        <w:t xml:space="preserve"> </w:t>
-      </w:r>
-      <w:proofErr w:type="spellStart"/>
-      <w:r>
-        <w:t>what</w:t>
-      </w:r>
-      <w:proofErr w:type="spellEnd"/>
-      <w:r>
-        <w:t xml:space="preserve"> </w:t>
-      </w:r>
-      <w:proofErr w:type="spellStart"/>
-      <w:r>
-        <w:t>you</w:t>
-      </w:r>
-      <w:proofErr w:type="spellEnd"/>
-      <w:r>
-        <w:t xml:space="preserve"> </w:t>
-      </w:r>
-      <w:proofErr w:type="spellStart"/>
-      <w:r>
-        <w:t>mean</w:t>
-      </w:r>
-      <w:proofErr w:type="spellEnd"/>
-      <w:r>
-        <w:t xml:space="preserve"> </w:t>
-      </w:r>
-      <w:proofErr w:type="spellStart"/>
-      <w:r>
-        <w:t>here</w:t>
-      </w:r>
-      <w:proofErr w:type="spellEnd"/>
-      <w:r>
-        <w:t>.</w:t>
+      <w:r>
+        <w:rPr>
+          <w:lang w:val="en-US"/>
+        </w:rPr>
+        <w:t>I’m not sure what you mean here.</w:t>
       </w:r>
     </w:p>
   </w:comment>
@@ -8047,6 +6320,9 @@
     <w:p>
       <w:pPr>
         <w:pStyle w:val="CommentText"/>
+        <w:rPr>
+          <w:lang w:val="en-US"/>
+        </w:rPr>
       </w:pPr>
       <w:r>
         <w:rPr>
@@ -8054,53 +6330,11 @@
         </w:rPr>
         <w:annotationRef/>
       </w:r>
-      <w:proofErr w:type="spellStart"/>
-      <w:r>
-        <w:t>Remember</w:t>
-      </w:r>
-      <w:proofErr w:type="spellEnd"/>
-      <w:r>
-        <w:t xml:space="preserve"> </w:t>
-      </w:r>
-      <w:proofErr w:type="spellStart"/>
-      <w:r>
-        <w:t>active</w:t>
-      </w:r>
-      <w:proofErr w:type="spellEnd"/>
-      <w:r>
-        <w:t xml:space="preserve"> </w:t>
-      </w:r>
-      <w:proofErr w:type="spellStart"/>
-      <w:r>
-        <w:t>voice</w:t>
-      </w:r>
-      <w:proofErr w:type="spellEnd"/>
-      <w:r>
-        <w:t xml:space="preserve"> </w:t>
-      </w:r>
-      <w:proofErr w:type="spellStart"/>
-      <w:r>
-        <w:t>instead</w:t>
-      </w:r>
-      <w:proofErr w:type="spellEnd"/>
-      <w:r>
-        <w:t xml:space="preserve"> </w:t>
-      </w:r>
-      <w:proofErr w:type="spellStart"/>
-      <w:r>
-        <w:t>of</w:t>
-      </w:r>
-      <w:proofErr w:type="spellEnd"/>
-      <w:r>
-        <w:t xml:space="preserve"> passive </w:t>
-      </w:r>
-      <w:proofErr w:type="spellStart"/>
-      <w:r>
-        <w:t>voice</w:t>
-      </w:r>
-      <w:proofErr w:type="spellEnd"/>
-      <w:r>
-        <w:t>!</w:t>
+      <w:r>
+        <w:rPr>
+          <w:lang w:val="en-US"/>
+        </w:rPr>
+        <w:t>Remember active voice instead of passive voice!</w:t>
       </w:r>
     </w:p>
   </w:comment>
@@ -8108,6 +6342,9 @@
     <w:p>
       <w:pPr>
         <w:pStyle w:val="CommentText"/>
+        <w:rPr>
+          <w:lang w:val="en-US"/>
+        </w:rPr>
       </w:pPr>
       <w:r>
         <w:rPr>
@@ -8115,45 +6352,11 @@
         </w:rPr>
         <w:annotationRef/>
       </w:r>
-      <w:proofErr w:type="spellStart"/>
-      <w:r>
-        <w:t>Could</w:t>
-      </w:r>
-      <w:proofErr w:type="spellEnd"/>
-      <w:r>
-        <w:t xml:space="preserve"> </w:t>
-      </w:r>
-      <w:proofErr w:type="spellStart"/>
-      <w:r>
-        <w:t>ref</w:t>
-      </w:r>
-      <w:proofErr w:type="spellEnd"/>
-      <w:r>
-        <w:t xml:space="preserve"> </w:t>
-      </w:r>
-      <w:proofErr w:type="spellStart"/>
-      <w:r>
-        <w:t>Sam’s</w:t>
-      </w:r>
-      <w:proofErr w:type="spellEnd"/>
-      <w:r>
-        <w:t xml:space="preserve"> </w:t>
-      </w:r>
-      <w:proofErr w:type="spellStart"/>
-      <w:r>
-        <w:t>dissertation</w:t>
-      </w:r>
-      <w:proofErr w:type="spellEnd"/>
-      <w:r>
-        <w:t xml:space="preserve"> </w:t>
-      </w:r>
-      <w:proofErr w:type="spellStart"/>
-      <w:r>
-        <w:t>here</w:t>
-      </w:r>
-      <w:proofErr w:type="spellEnd"/>
-      <w:r>
-        <w:t>?</w:t>
+      <w:r>
+        <w:rPr>
+          <w:lang w:val="en-US"/>
+        </w:rPr>
+        <w:t>Could ref Sam’s dissertation here?</w:t>
       </w:r>
     </w:p>
   </w:comment>
@@ -8161,6 +6364,9 @@
     <w:p>
       <w:pPr>
         <w:pStyle w:val="CommentText"/>
+        <w:rPr>
+          <w:lang w:val="en-US"/>
+        </w:rPr>
       </w:pPr>
       <w:r>
         <w:rPr>
@@ -8169,39 +6375,10 @@
         <w:annotationRef/>
       </w:r>
       <w:r>
-        <w:t xml:space="preserve">Can </w:t>
-      </w:r>
-      <w:proofErr w:type="spellStart"/>
-      <w:r>
-        <w:t>ref</w:t>
-      </w:r>
-      <w:proofErr w:type="spellEnd"/>
-      <w:r>
-        <w:t xml:space="preserve"> </w:t>
-      </w:r>
-      <w:proofErr w:type="spellStart"/>
-      <w:r>
-        <w:t>the</w:t>
-      </w:r>
-      <w:proofErr w:type="spellEnd"/>
-      <w:r>
-        <w:t xml:space="preserve"> </w:t>
-      </w:r>
-      <w:proofErr w:type="spellStart"/>
-      <w:r>
-        <w:t>dataset</w:t>
-      </w:r>
-      <w:proofErr w:type="spellEnd"/>
-      <w:r>
-        <w:t xml:space="preserve"> </w:t>
-      </w:r>
-      <w:proofErr w:type="spellStart"/>
-      <w:r>
-        <w:t>too</w:t>
-      </w:r>
-      <w:proofErr w:type="spellEnd"/>
-      <w:r>
-        <w:t>.</w:t>
+        <w:rPr>
+          <w:lang w:val="en-US"/>
+        </w:rPr>
+        <w:t>Can ref the dataset too.</w:t>
       </w:r>
     </w:p>
   </w:comment>
@@ -8209,6 +6386,9 @@
     <w:p>
       <w:pPr>
         <w:pStyle w:val="CommentText"/>
+        <w:rPr>
+          <w:lang w:val="en-US"/>
+        </w:rPr>
       </w:pPr>
       <w:r>
         <w:rPr>
@@ -8217,63 +6397,10 @@
         <w:annotationRef/>
       </w:r>
       <w:r>
-        <w:t xml:space="preserve">Average </w:t>
-      </w:r>
-      <w:proofErr w:type="spellStart"/>
-      <w:r>
-        <w:t>spectral</w:t>
-      </w:r>
-      <w:proofErr w:type="spellEnd"/>
-      <w:r>
-        <w:t xml:space="preserve"> </w:t>
-      </w:r>
-      <w:proofErr w:type="spellStart"/>
-      <w:r>
-        <w:t>reflectance</w:t>
-      </w:r>
-      <w:proofErr w:type="spellEnd"/>
-      <w:r>
-        <w:t xml:space="preserve"> </w:t>
-      </w:r>
-      <w:proofErr w:type="spellStart"/>
-      <w:r>
-        <w:t>didn’t</w:t>
-      </w:r>
-      <w:proofErr w:type="spellEnd"/>
-      <w:r>
-        <w:t xml:space="preserve"> </w:t>
-      </w:r>
-      <w:proofErr w:type="spellStart"/>
-      <w:r>
-        <w:t>differ</w:t>
-      </w:r>
-      <w:proofErr w:type="spellEnd"/>
-      <w:r>
-        <w:t xml:space="preserve">, but </w:t>
-      </w:r>
-      <w:proofErr w:type="spellStart"/>
-      <w:r>
-        <w:t>the</w:t>
-      </w:r>
-      <w:proofErr w:type="spellEnd"/>
-      <w:r>
-        <w:t xml:space="preserve"> CV </w:t>
-      </w:r>
-      <w:proofErr w:type="spellStart"/>
-      <w:r>
-        <w:t>did</w:t>
-      </w:r>
-      <w:proofErr w:type="spellEnd"/>
-      <w:r>
-        <w:t xml:space="preserve"> </w:t>
-      </w:r>
-      <w:proofErr w:type="spellStart"/>
-      <w:r>
-        <w:t>differ</w:t>
-      </w:r>
-      <w:proofErr w:type="spellEnd"/>
-      <w:r>
-        <w:t>.</w:t>
+        <w:rPr>
+          <w:lang w:val="en-US"/>
+        </w:rPr>
+        <w:t>Average spectral reflectance didn’t differ, but the CV did differ.</w:t>
       </w:r>
     </w:p>
   </w:comment>
@@ -8281,6 +6408,9 @@
     <w:p>
       <w:pPr>
         <w:pStyle w:val="CommentText"/>
+        <w:rPr>
+          <w:lang w:val="en-US"/>
+        </w:rPr>
       </w:pPr>
       <w:r>
         <w:rPr>
@@ -8288,58 +6418,11 @@
         </w:rPr>
         <w:annotationRef/>
       </w:r>
-      <w:proofErr w:type="spellStart"/>
-      <w:r>
-        <w:t>Avoid</w:t>
-      </w:r>
-      <w:proofErr w:type="spellEnd"/>
-      <w:r>
-        <w:t xml:space="preserve"> passive </w:t>
-      </w:r>
-      <w:proofErr w:type="spellStart"/>
-      <w:r>
-        <w:t>voice</w:t>
-      </w:r>
-      <w:proofErr w:type="spellEnd"/>
-      <w:r>
-        <w:t>.</w:t>
-      </w:r>
-    </w:p>
-  </w:comment>
-  <w:comment w:id="103" w:author="DASKALOVA Gergana Nikolaeva" w:date="2019-12-16T14:24:00Z" w:initials="DGN">
-    <w:p>
-      <w:pPr>
-        <w:pStyle w:val="CommentText"/>
-      </w:pPr>
-      <w:r>
-        <w:rPr>
-          <w:rStyle w:val="CommentReference"/>
-        </w:rPr>
-        <w:annotationRef/>
-      </w:r>
-      <w:proofErr w:type="spellStart"/>
-      <w:r>
-        <w:t>What</w:t>
-      </w:r>
-      <w:proofErr w:type="spellEnd"/>
-      <w:r>
-        <w:t xml:space="preserve"> </w:t>
-      </w:r>
-      <w:proofErr w:type="spellStart"/>
-      <w:r>
-        <w:t>about</w:t>
-      </w:r>
-      <w:proofErr w:type="spellEnd"/>
-      <w:r>
-        <w:t xml:space="preserve"> </w:t>
-      </w:r>
-      <w:proofErr w:type="spellStart"/>
-      <w:r>
-        <w:t>biodiversity</w:t>
-      </w:r>
-      <w:proofErr w:type="spellEnd"/>
-      <w:r>
-        <w:t>?</w:t>
+      <w:r>
+        <w:rPr>
+          <w:lang w:val="en-US"/>
+        </w:rPr>
+        <w:t>Avoid passive voice.</w:t>
       </w:r>
     </w:p>
   </w:comment>
@@ -8347,6 +6430,9 @@
     <w:p>
       <w:pPr>
         <w:pStyle w:val="CommentText"/>
+        <w:rPr>
+          <w:lang w:val="en-US"/>
+        </w:rPr>
       </w:pPr>
       <w:r>
         <w:rPr>
@@ -8355,102 +6441,20 @@
         <w:annotationRef/>
       </w:r>
       <w:r>
-        <w:t xml:space="preserve">Nice </w:t>
-      </w:r>
-      <w:proofErr w:type="spellStart"/>
-      <w:r>
-        <w:t>content</w:t>
-      </w:r>
-      <w:proofErr w:type="spellEnd"/>
-      <w:r>
-        <w:t xml:space="preserve">, but </w:t>
-      </w:r>
-      <w:proofErr w:type="spellStart"/>
-      <w:r>
-        <w:t>flip</w:t>
-      </w:r>
-      <w:proofErr w:type="spellEnd"/>
-      <w:r>
-        <w:t xml:space="preserve"> </w:t>
-      </w:r>
-      <w:proofErr w:type="spellStart"/>
-      <w:r>
-        <w:t>it</w:t>
-      </w:r>
-      <w:proofErr w:type="spellEnd"/>
-      <w:r>
-        <w:t xml:space="preserve"> </w:t>
-      </w:r>
-      <w:proofErr w:type="spellStart"/>
-      <w:r>
-        <w:t>to</w:t>
-      </w:r>
-      <w:proofErr w:type="spellEnd"/>
-      <w:r>
-        <w:t xml:space="preserve"> </w:t>
-      </w:r>
-      <w:proofErr w:type="spellStart"/>
-      <w:r>
-        <w:t>active</w:t>
-      </w:r>
-      <w:proofErr w:type="spellEnd"/>
-      <w:r>
-        <w:t xml:space="preserve"> </w:t>
-      </w:r>
-      <w:proofErr w:type="spellStart"/>
-      <w:r>
-        <w:t>voice</w:t>
-      </w:r>
-      <w:proofErr w:type="spellEnd"/>
-      <w:r>
-        <w:t xml:space="preserve"> so </w:t>
-      </w:r>
-      <w:proofErr w:type="spellStart"/>
-      <w:r>
-        <w:t>that</w:t>
-      </w:r>
-      <w:proofErr w:type="spellEnd"/>
-      <w:r>
-        <w:t xml:space="preserve"> </w:t>
-      </w:r>
-      <w:proofErr w:type="spellStart"/>
-      <w:r>
-        <w:t>it</w:t>
-      </w:r>
-      <w:proofErr w:type="spellEnd"/>
-      <w:r>
-        <w:t xml:space="preserve"> </w:t>
-      </w:r>
-      <w:proofErr w:type="spellStart"/>
-      <w:r>
-        <w:t>can</w:t>
-      </w:r>
-      <w:proofErr w:type="spellEnd"/>
-      <w:r>
-        <w:t xml:space="preserve"> </w:t>
-      </w:r>
-      <w:proofErr w:type="spellStart"/>
-      <w:r>
-        <w:t>shine</w:t>
-      </w:r>
-      <w:proofErr w:type="spellEnd"/>
-      <w:r>
-        <w:t xml:space="preserve"> </w:t>
-      </w:r>
-      <w:proofErr w:type="spellStart"/>
-      <w:r>
-        <w:t>more</w:t>
-      </w:r>
-      <w:proofErr w:type="spellEnd"/>
-      <w:r>
-        <w:t>!</w:t>
+        <w:rPr>
+          <w:lang w:val="en-US"/>
+        </w:rPr>
+        <w:t>What about biodiversity?</w:t>
       </w:r>
     </w:p>
   </w:comment>
-  <w:comment w:id="105" w:author="DASKALOVA Gergana Nikolaeva" w:date="2019-12-16T14:25:00Z" w:initials="DGN">
+  <w:comment w:id="109" w:author="DASKALOVA Gergana Nikolaeva" w:date="2019-12-16T14:24:00Z" w:initials="DGN">
     <w:p>
       <w:pPr>
         <w:pStyle w:val="CommentText"/>
+        <w:rPr>
+          <w:lang w:val="en-US"/>
+        </w:rPr>
       </w:pPr>
       <w:r>
         <w:rPr>
@@ -8459,70 +6463,20 @@
         <w:annotationRef/>
       </w:r>
       <w:r>
-        <w:t xml:space="preserve">Ist he </w:t>
-      </w:r>
-      <w:proofErr w:type="spellStart"/>
-      <w:r>
-        <w:t>results</w:t>
-      </w:r>
-      <w:proofErr w:type="spellEnd"/>
-      <w:r>
-        <w:t xml:space="preserve"> </w:t>
-      </w:r>
-      <w:proofErr w:type="spellStart"/>
-      <w:r>
-        <w:t>that</w:t>
-      </w:r>
-      <w:proofErr w:type="spellEnd"/>
-      <w:r>
-        <w:t xml:space="preserve"> </w:t>
-      </w:r>
-      <w:proofErr w:type="spellStart"/>
-      <w:r>
-        <w:t>aim</w:t>
-      </w:r>
-      <w:proofErr w:type="spellEnd"/>
-      <w:r>
-        <w:t xml:space="preserve"> </w:t>
-      </w:r>
-      <w:proofErr w:type="spellStart"/>
-      <w:r>
-        <w:t>for</w:t>
-      </w:r>
-      <w:proofErr w:type="spellEnd"/>
-      <w:r>
-        <w:t xml:space="preserve"> </w:t>
-      </w:r>
-      <w:proofErr w:type="spellStart"/>
-      <w:r>
-        <w:t>that</w:t>
-      </w:r>
-      <w:proofErr w:type="spellEnd"/>
-      <w:r>
-        <w:t xml:space="preserve">, </w:t>
-      </w:r>
-      <w:proofErr w:type="spellStart"/>
-      <w:r>
-        <w:t>or</w:t>
-      </w:r>
-      <w:proofErr w:type="spellEnd"/>
-      <w:r>
-        <w:t xml:space="preserve"> </w:t>
-      </w:r>
-      <w:proofErr w:type="spellStart"/>
-      <w:r>
-        <w:t>you</w:t>
-      </w:r>
-      <w:proofErr w:type="spellEnd"/>
-      <w:r>
-        <w:t>?</w:t>
+        <w:rPr>
+          <w:lang w:val="en-US"/>
+        </w:rPr>
+        <w:t>Nice content, but flip it to active voice so that it can shine more!</w:t>
       </w:r>
     </w:p>
   </w:comment>
-  <w:comment w:id="107" w:author="DASKALOVA Gergana Nikolaeva" w:date="2019-12-16T14:25:00Z" w:initials="DGN">
+  <w:comment w:id="122" w:author="DASKALOVA Gergana Nikolaeva" w:date="2019-12-16T14:25:00Z" w:initials="DGN">
     <w:p>
       <w:pPr>
         <w:pStyle w:val="CommentText"/>
+        <w:rPr>
+          <w:lang w:val="en-US"/>
+        </w:rPr>
       </w:pPr>
       <w:r>
         <w:rPr>
@@ -8531,151 +6485,32 @@
         <w:annotationRef/>
       </w:r>
       <w:r>
-        <w:t xml:space="preserve">This </w:t>
-      </w:r>
-      <w:proofErr w:type="spellStart"/>
-      <w:r>
-        <w:t>is</w:t>
-      </w:r>
-      <w:proofErr w:type="spellEnd"/>
-      <w:r>
-        <w:t xml:space="preserve"> a </w:t>
-      </w:r>
-      <w:proofErr w:type="spellStart"/>
-      <w:r>
-        <w:t>great</w:t>
-      </w:r>
-      <w:proofErr w:type="spellEnd"/>
-      <w:r>
-        <w:t xml:space="preserve"> </w:t>
-      </w:r>
-      <w:proofErr w:type="spellStart"/>
-      <w:r>
-        <w:t>and</w:t>
-      </w:r>
-      <w:proofErr w:type="spellEnd"/>
-      <w:r>
-        <w:t xml:space="preserve"> strong </w:t>
-      </w:r>
-      <w:proofErr w:type="spellStart"/>
-      <w:r>
-        <w:t>start</w:t>
-      </w:r>
-      <w:proofErr w:type="spellEnd"/>
-      <w:r>
-        <w:t xml:space="preserve"> </w:t>
-      </w:r>
-      <w:proofErr w:type="spellStart"/>
-      <w:r>
-        <w:t>to</w:t>
-      </w:r>
-      <w:proofErr w:type="spellEnd"/>
-      <w:r>
-        <w:t xml:space="preserve"> </w:t>
-      </w:r>
-      <w:proofErr w:type="spellStart"/>
-      <w:r>
-        <w:t>your</w:t>
-      </w:r>
-      <w:proofErr w:type="spellEnd"/>
-      <w:r>
-        <w:t xml:space="preserve"> </w:t>
-      </w:r>
-      <w:proofErr w:type="spellStart"/>
-      <w:r>
-        <w:t>dissertation</w:t>
-      </w:r>
-      <w:proofErr w:type="spellEnd"/>
-      <w:r>
-        <w:t xml:space="preserve"> </w:t>
-      </w:r>
-      <w:proofErr w:type="spellStart"/>
-      <w:r>
-        <w:t>work</w:t>
-      </w:r>
-      <w:proofErr w:type="spellEnd"/>
-      <w:r>
-        <w:t xml:space="preserve"> </w:t>
-      </w:r>
-      <w:proofErr w:type="spellStart"/>
-      <w:r>
-        <w:t>and</w:t>
-      </w:r>
-      <w:proofErr w:type="spellEnd"/>
-      <w:r>
-        <w:t xml:space="preserve"> </w:t>
-      </w:r>
-      <w:proofErr w:type="spellStart"/>
-      <w:r>
-        <w:t>I’m</w:t>
-      </w:r>
-      <w:proofErr w:type="spellEnd"/>
-      <w:r>
-        <w:t xml:space="preserve"> </w:t>
-      </w:r>
-      <w:proofErr w:type="spellStart"/>
-      <w:r>
-        <w:t>looking</w:t>
-      </w:r>
-      <w:proofErr w:type="spellEnd"/>
-      <w:r>
-        <w:t xml:space="preserve"> </w:t>
-      </w:r>
-      <w:proofErr w:type="spellStart"/>
-      <w:r>
-        <w:t>forward</w:t>
-      </w:r>
-      <w:proofErr w:type="spellEnd"/>
-      <w:r>
-        <w:t xml:space="preserve"> </w:t>
-      </w:r>
-      <w:proofErr w:type="spellStart"/>
-      <w:r>
-        <w:t>to</w:t>
-      </w:r>
-      <w:proofErr w:type="spellEnd"/>
-      <w:r>
-        <w:t xml:space="preserve"> </w:t>
-      </w:r>
-      <w:proofErr w:type="spellStart"/>
-      <w:r>
-        <w:t>seeing</w:t>
-      </w:r>
-      <w:proofErr w:type="spellEnd"/>
-      <w:r>
-        <w:t xml:space="preserve"> </w:t>
-      </w:r>
-      <w:proofErr w:type="spellStart"/>
-      <w:r>
-        <w:t>how</w:t>
-      </w:r>
-      <w:proofErr w:type="spellEnd"/>
-      <w:r>
-        <w:t xml:space="preserve"> </w:t>
-      </w:r>
-      <w:proofErr w:type="spellStart"/>
-      <w:r>
-        <w:t>it</w:t>
-      </w:r>
-      <w:proofErr w:type="spellEnd"/>
-      <w:r>
-        <w:t xml:space="preserve"> </w:t>
-      </w:r>
-      <w:proofErr w:type="spellStart"/>
-      <w:r>
-        <w:t>develops</w:t>
-      </w:r>
-      <w:proofErr w:type="spellEnd"/>
-      <w:r>
-        <w:t xml:space="preserve"> </w:t>
-      </w:r>
-      <w:proofErr w:type="spellStart"/>
-      <w:r>
-        <w:t>further</w:t>
-      </w:r>
-      <w:proofErr w:type="spellEnd"/>
-      <w:r>
-        <w:t>!</w:t>
+        <w:rPr>
+          <w:lang w:val="en-US"/>
+        </w:rPr>
+        <w:t>Ist he results that aim for that, or you?</w:t>
+      </w:r>
+    </w:p>
+  </w:comment>
+  <w:comment w:id="132" w:author="DASKALOVA Gergana Nikolaeva" w:date="2019-12-16T14:25:00Z" w:initials="DGN">
+    <w:p>
+      <w:pPr>
+        <w:pStyle w:val="CommentText"/>
+        <w:rPr>
+          <w:lang w:val="en-US"/>
+        </w:rPr>
+      </w:pPr>
+      <w:r>
+        <w:rPr>
+          <w:rStyle w:val="CommentReference"/>
+        </w:rPr>
+        <w:annotationRef/>
+      </w:r>
+      <w:r>
+        <w:rPr>
+          <w:lang w:val="en-US"/>
+        </w:rPr>
+        <w:t>This is a great and strong start to your dissertation work and I’m looking forward to seeing how it develops further!</w:t>
       </w:r>
     </w:p>
   </w:comment>
@@ -8792,11 +6627,11 @@
       <w:pStyle w:val="Footer"/>
       <w:jc w:val="center"/>
       <w:rPr>
-        <w:ins w:id="108" w:author="DASKALOVA Gergana Nikolaeva" w:date="2019-12-16T12:47:00Z"/>
+        <w:ins w:id="137" w:author="DASKALOVA Gergana Nikolaeva" w:date="2019-12-16T12:47:00Z"/>
         <w:color w:val="4472C4" w:themeColor="accent1"/>
       </w:rPr>
     </w:pPr>
-    <w:ins w:id="109" w:author="DASKALOVA Gergana Nikolaeva" w:date="2019-12-16T12:47:00Z">
+    <w:ins w:id="138" w:author="DASKALOVA Gergana Nikolaeva" w:date="2019-12-16T12:47:00Z">
       <w:r>
         <w:rPr>
           <w:color w:val="4472C4" w:themeColor="accent1"/>
@@ -10018,6 +7853,9 @@
 <w15:people xmlns:wpc="http://schemas.microsoft.com/office/word/2010/wordprocessingCanvas" xmlns:cx="http://schemas.microsoft.com/office/drawing/2014/chartex" xmlns:cx1="http://schemas.microsoft.com/office/drawing/2015/9/8/chartex" xmlns:cx2="http://schemas.microsoft.com/office/drawing/2015/10/21/chartex" xmlns:cx3="http://schemas.microsoft.com/office/drawing/2016/5/9/chartex" xmlns:cx4="http://schemas.microsoft.com/office/drawing/2016/5/10/chartex" xmlns:cx5="http://schemas.microsoft.com/office/drawing/2016/5/11/chartex" xmlns:cx6="http://schemas.microsoft.com/office/drawing/2016/5/12/chartex" xmlns:cx7="http://schemas.microsoft.com/office/drawing/2016/5/13/chartex" xmlns:cx8="http://schemas.microsoft.com/office/drawing/2016/5/14/chartex" xmlns:mc="http://schemas.openxmlformats.org/markup-compatibility/2006" xmlns:aink="http://schemas.microsoft.com/office/drawing/2016/ink" xmlns:am3d="http://schemas.microsoft.com/office/drawing/2017/model3d" xmlns:o="urn:schemas-microsoft-com:office:office" xmlns:r="http://schemas.openxmlformats.org/officeDocument/2006/relationships" xmlns:m="http://schemas.openxmlformats.org/officeDocument/2006/math" xmlns:v="urn:schemas-microsoft-com:vml" xmlns:wp14="http://schemas.microsoft.com/office/word/2010/wordprocessingDrawing" xmlns:wp="http://schemas.openxmlformats.org/drawingml/2006/wordprocessingDrawing" xmlns:w10="urn:schemas-microsoft-com:office:word" xmlns:w="http://schemas.openxmlformats.org/wordprocessingml/2006/main" xmlns:w14="http://schemas.microsoft.com/office/word/2010/wordml" xmlns:w15="http://schemas.microsoft.com/office/word/2012/wordml" xmlns:w16cid="http://schemas.microsoft.com/office/word/2016/wordml/cid" xmlns:w16se="http://schemas.microsoft.com/office/word/2015/wordml/symex" xmlns:wpg="http://schemas.microsoft.com/office/word/2010/wordprocessingGroup" xmlns:wpi="http://schemas.microsoft.com/office/word/2010/wordprocessingInk" xmlns:wne="http://schemas.microsoft.com/office/word/2006/wordml" xmlns:wps="http://schemas.microsoft.com/office/word/2010/wordprocessingShape" mc:Ignorable="w14 w15 w16se w16cid wp14">
   <w15:person w15:author="DASKALOVA Gergana Nikolaeva">
     <w15:presenceInfo w15:providerId="AD" w15:userId="S::s1218534@ed.ac.uk::a9271af3-20c0-4695-8468-5982d2fa20eb"/>
+  </w15:person>
+  <w15:person w15:author="SCHNEIDEREIT Shawn">
+    <w15:presenceInfo w15:providerId="AD" w15:userId="S::s1637673@ed.ac.uk::91cb3d94-984e-4b92-9ba3-e7095d78297e"/>
   </w15:person>
 </w15:people>
 </file>
@@ -10635,6 +8473,17 @@
       <w:lang w:eastAsia="en-GB"/>
     </w:rPr>
   </w:style>
+  <w:style w:type="paragraph" w:styleId="Revision">
+    <w:name w:val="Revision"/>
+    <w:hidden/>
+    <w:uiPriority w:val="99"/>
+    <w:semiHidden/>
+    <w:rsid w:val="0010428A"/>
+    <w:rPr>
+      <w:rFonts w:ascii="Times New Roman" w:eastAsia="Times New Roman" w:hAnsi="Times New Roman" w:cs="Times New Roman"/>
+      <w:lang w:eastAsia="en-GB"/>
+    </w:rPr>
+  </w:style>
 </w:styles>
 </file>
 

</xml_diff>